<commit_message>
deskripsi umum - diagram
</commit_message>
<xml_diff>
--- a/Buku_TA_5113100083.docx
+++ b/Buku_TA_5113100083.docx
@@ -198,7 +198,7 @@
               </wp:anchor>
             </w:drawing>
           </mc:Choice>
-          <mc:Fallback xmlns:cx="http://schemas.microsoft.com/office/drawing/2014/chartex" xmlns:cx1="http://schemas.microsoft.com/office/drawing/2015/9/8/chartex" xmlns:cx2="http://schemas.microsoft.com/office/drawing/2015/10/21/chartex" xmlns:cx3="http://schemas.microsoft.com/office/drawing/2016/5/9/chartex" xmlns:cx4="http://schemas.microsoft.com/office/drawing/2016/5/10/chartex" xmlns:cx5="http://schemas.microsoft.com/office/drawing/2016/5/11/chartex" xmlns:w16se="http://schemas.microsoft.com/office/word/2015/wordml/symex">
+          <mc:Fallback xmlns:w16se="http://schemas.microsoft.com/office/word/2015/wordml/symex" xmlns:cx5="http://schemas.microsoft.com/office/drawing/2016/5/11/chartex" xmlns:cx4="http://schemas.microsoft.com/office/drawing/2016/5/10/chartex" xmlns:cx3="http://schemas.microsoft.com/office/drawing/2016/5/9/chartex" xmlns:cx2="http://schemas.microsoft.com/office/drawing/2015/10/21/chartex" xmlns:cx1="http://schemas.microsoft.com/office/drawing/2015/9/8/chartex" xmlns:cx="http://schemas.microsoft.com/office/drawing/2014/chartex">
             <w:pict>
               <v:rect w14:anchorId="25C57EB6" id="Rectangle 2" o:spid="_x0000_s1026" style="position:absolute;margin-left:-99.95pt;margin-top:11.95pt;width:453.6pt;height:450.25pt;z-index:-251657216;visibility:visible;mso-wrap-style:square;mso-width-percent:0;mso-height-percent:0;mso-wrap-distance-left:9pt;mso-wrap-distance-top:0;mso-wrap-distance-right:9pt;mso-wrap-distance-bottom:0;mso-position-horizontal:absolute;mso-position-horizontal-relative:text;mso-position-vertical:absolute;mso-position-vertical-relative:text;mso-width-percent:0;mso-height-percent:0;mso-width-relative:page;mso-height-relative:page;v-text-anchor:top" o:gfxdata="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" fillcolor="#0067ac" stroked="f"/>
             </w:pict>
@@ -22586,51 +22586,25 @@
       <w:r>
         <w:t xml:space="preserve">Gambar </w:t>
       </w:r>
-      <w:r>
-        <w:fldChar w:fldCharType="begin"/>
-      </w:r>
-      <w:r>
-        <w:instrText xml:space="preserve"> STYLEREF 1 \s </w:instrText>
-      </w:r>
-      <w:r>
-        <w:fldChar w:fldCharType="separate"/>
-      </w:r>
-      <w:r>
-        <w:rPr>
-          <w:noProof/>
-        </w:rPr>
-        <w:t>2</w:t>
-      </w:r>
-      <w:r>
-        <w:rPr>
-          <w:noProof/>
-        </w:rPr>
-        <w:fldChar w:fldCharType="end"/>
-      </w:r>
+      <w:fldSimple w:instr=" STYLEREF 1 \s ">
+        <w:r>
+          <w:rPr>
+            <w:noProof/>
+          </w:rPr>
+          <w:t>2</w:t>
+        </w:r>
+      </w:fldSimple>
       <w:r>
         <w:t>.</w:t>
       </w:r>
-      <w:r>
-        <w:fldChar w:fldCharType="begin"/>
-      </w:r>
-      <w:r>
-        <w:instrText xml:space="preserve"> SEQ Gambar \* ARABIC \s 1 </w:instrText>
-      </w:r>
-      <w:r>
-        <w:fldChar w:fldCharType="separate"/>
-      </w:r>
-      <w:r>
-        <w:rPr>
-          <w:noProof/>
-        </w:rPr>
-        <w:t>1</w:t>
-      </w:r>
-      <w:r>
-        <w:rPr>
-          <w:noProof/>
-        </w:rPr>
-        <w:fldChar w:fldCharType="end"/>
-      </w:r>
+      <w:fldSimple w:instr=" SEQ Gambar \* ARABIC \s 1 ">
+        <w:r>
+          <w:rPr>
+            <w:noProof/>
+          </w:rPr>
+          <w:t>1</w:t>
+        </w:r>
+      </w:fldSimple>
       <w:r>
         <w:t xml:space="preserve"> </w:t>
       </w:r>
@@ -22870,51 +22844,25 @@
       <w:r>
         <w:t xml:space="preserve">Gambar </w:t>
       </w:r>
-      <w:r>
-        <w:fldChar w:fldCharType="begin"/>
-      </w:r>
-      <w:r>
-        <w:instrText xml:space="preserve"> STYLEREF 1 \s </w:instrText>
-      </w:r>
-      <w:r>
-        <w:fldChar w:fldCharType="separate"/>
-      </w:r>
-      <w:r>
-        <w:rPr>
-          <w:noProof/>
-        </w:rPr>
-        <w:t>2</w:t>
-      </w:r>
-      <w:r>
-        <w:rPr>
-          <w:noProof/>
-        </w:rPr>
-        <w:fldChar w:fldCharType="end"/>
-      </w:r>
+      <w:fldSimple w:instr=" STYLEREF 1 \s ">
+        <w:r>
+          <w:rPr>
+            <w:noProof/>
+          </w:rPr>
+          <w:t>2</w:t>
+        </w:r>
+      </w:fldSimple>
       <w:r>
         <w:t>.</w:t>
       </w:r>
-      <w:r>
-        <w:fldChar w:fldCharType="begin"/>
-      </w:r>
-      <w:r>
-        <w:instrText xml:space="preserve"> SEQ Gambar \* ARABIC \s 1 </w:instrText>
-      </w:r>
-      <w:r>
-        <w:fldChar w:fldCharType="separate"/>
-      </w:r>
-      <w:r>
-        <w:rPr>
-          <w:noProof/>
-        </w:rPr>
-        <w:t>2</w:t>
-      </w:r>
-      <w:r>
-        <w:rPr>
-          <w:noProof/>
-        </w:rPr>
-        <w:fldChar w:fldCharType="end"/>
-      </w:r>
+      <w:fldSimple w:instr=" SEQ Gambar \* ARABIC \s 1 ">
+        <w:r>
+          <w:rPr>
+            <w:noProof/>
+          </w:rPr>
+          <w:t>2</w:t>
+        </w:r>
+      </w:fldSimple>
       <w:r>
         <w:t xml:space="preserve"> </w:t>
       </w:r>
@@ -23046,51 +22994,25 @@
       <w:r>
         <w:t xml:space="preserve">Tabel </w:t>
       </w:r>
-      <w:r>
-        <w:fldChar w:fldCharType="begin"/>
-      </w:r>
-      <w:r>
-        <w:instrText xml:space="preserve"> STYLEREF 1 \s </w:instrText>
-      </w:r>
-      <w:r>
-        <w:fldChar w:fldCharType="separate"/>
-      </w:r>
-      <w:r>
-        <w:rPr>
-          <w:noProof/>
-        </w:rPr>
-        <w:t>2</w:t>
-      </w:r>
-      <w:r>
-        <w:rPr>
-          <w:noProof/>
-        </w:rPr>
-        <w:fldChar w:fldCharType="end"/>
-      </w:r>
+      <w:fldSimple w:instr=" STYLEREF 1 \s ">
+        <w:r>
+          <w:rPr>
+            <w:noProof/>
+          </w:rPr>
+          <w:t>2</w:t>
+        </w:r>
+      </w:fldSimple>
       <w:r>
         <w:t>.</w:t>
       </w:r>
-      <w:r>
-        <w:fldChar w:fldCharType="begin"/>
-      </w:r>
-      <w:r>
-        <w:instrText xml:space="preserve"> SEQ Tabel \* ARABIC \s 1 </w:instrText>
-      </w:r>
-      <w:r>
-        <w:fldChar w:fldCharType="separate"/>
-      </w:r>
-      <w:r>
-        <w:rPr>
-          <w:noProof/>
-        </w:rPr>
-        <w:t>1</w:t>
-      </w:r>
-      <w:r>
-        <w:rPr>
-          <w:noProof/>
-        </w:rPr>
-        <w:fldChar w:fldCharType="end"/>
-      </w:r>
+      <w:fldSimple w:instr=" SEQ Tabel \* ARABIC \s 1 ">
+        <w:r>
+          <w:rPr>
+            <w:noProof/>
+          </w:rPr>
+          <w:t>1</w:t>
+        </w:r>
+      </w:fldSimple>
       <w:r>
         <w:t xml:space="preserve"> </w:t>
       </w:r>
@@ -24665,7 +24587,10 @@
         <w:jc w:val="both"/>
       </w:pPr>
       <w:r>
-        <w:t>Pada sub bab ini akan dijelaskan mengenai data yang digunakan sebagai masukan perangkat lunak untuk selanjutnya diolah dan dilakukan pengujian</w:t>
+        <w:t>Pada</w:t>
+      </w:r>
+      <w:r>
+        <w:t xml:space="preserve"> Tugas Akhir ini penulis akan mengimplementasikan routing protocol AODV yang dimodifikasi dengan menambahkan proses evaluasi untuk mengatasi Blackhole dan Wormhole attack</w:t>
       </w:r>
       <w:r>
         <w:rPr>
@@ -24674,8 +24599,25 @@
         <w:t>.</w:t>
       </w:r>
       <w:r>
+        <w:t xml:space="preserve"> Proses evaluasi pertama dilakukan dengan cara merekam keluar masuknya paket dalam suatu node</w:t>
+      </w:r>
+      <w:r>
+        <w:t>.</w:t>
+      </w:r>
+      <w:r>
+        <w:t xml:space="preserve"> Proses evaluasi kedua dilakukan dengan mengimplementasikan ECDSA sebagai algoritma digital signature untuk memvalidasi keaslian paket yang diterima.</w:t>
+      </w:r>
+      <w:r>
+        <w:t xml:space="preserve"> Diagram rancangan simulasi</w:t>
+      </w:r>
+      <w:r>
         <w:t xml:space="preserve"> </w:t>
       </w:r>
+      <w:r>
+        <w:t>dapat dilihat pada gambar</w:t>
+      </w:r>
+      <w:bookmarkStart w:id="95" w:name="_GoBack"/>
+      <w:bookmarkEnd w:id="95"/>
     </w:p>
     <w:p>
       <w:pPr>
@@ -24968,7 +24910,15 @@
           <w:i/>
           <w:lang w:val="en-US"/>
         </w:rPr>
-        <w:t>blockSize x blockSize</w:t>
+        <w:t xml:space="preserve">blockSize x </w:t>
+      </w:r>
+      <w:r>
+        <w:rPr>
+          <w:i/>
+          <w:lang w:val="en-US"/>
+        </w:rPr>
+        <w:lastRenderedPageBreak/>
+        <w:t>blockSize</w:t>
       </w:r>
       <w:r>
         <w:rPr>
@@ -25080,7 +25030,6 @@
         <w:rPr>
           <w:lang w:val="en-US"/>
         </w:rPr>
-        <w:lastRenderedPageBreak/>
         <w:pict>
           <v:shapetype id="_x0000_t75" coordsize="21600,21600" o:spt="75" o:preferrelative="t" path="m@4@5l@4@11@9@11@9@5xe" filled="f" stroked="f">
             <v:stroke joinstyle="miter"/>
@@ -25114,64 +25063,38 @@
           <w:lang w:val="en-US"/>
         </w:rPr>
       </w:pPr>
-      <w:bookmarkStart w:id="95" w:name="_Ref470220793"/>
-      <w:bookmarkStart w:id="96" w:name="_Toc470245383"/>
+      <w:bookmarkStart w:id="96" w:name="_Ref470220793"/>
+      <w:bookmarkStart w:id="97" w:name="_Toc470245383"/>
       <w:r>
         <w:t xml:space="preserve">Gambar </w:t>
       </w:r>
-      <w:r>
-        <w:fldChar w:fldCharType="begin"/>
-      </w:r>
-      <w:r>
-        <w:instrText xml:space="preserve"> STYLEREF 1 \s </w:instrText>
-      </w:r>
-      <w:r>
-        <w:fldChar w:fldCharType="separate"/>
-      </w:r>
-      <w:r>
-        <w:rPr>
-          <w:noProof/>
-        </w:rPr>
-        <w:t>3</w:t>
-      </w:r>
-      <w:r>
-        <w:rPr>
-          <w:noProof/>
-        </w:rPr>
-        <w:fldChar w:fldCharType="end"/>
-      </w:r>
+      <w:fldSimple w:instr=" STYLEREF 1 \s ">
+        <w:r>
+          <w:rPr>
+            <w:noProof/>
+          </w:rPr>
+          <w:t>3</w:t>
+        </w:r>
+      </w:fldSimple>
       <w:r>
         <w:t>.</w:t>
       </w:r>
-      <w:r>
-        <w:fldChar w:fldCharType="begin"/>
-      </w:r>
-      <w:r>
-        <w:instrText xml:space="preserve"> SEQ Gambar \* ARABIC \s 1 </w:instrText>
-      </w:r>
-      <w:r>
-        <w:fldChar w:fldCharType="separate"/>
-      </w:r>
-      <w:r>
-        <w:rPr>
-          <w:noProof/>
-        </w:rPr>
-        <w:t>4</w:t>
-      </w:r>
-      <w:r>
-        <w:rPr>
-          <w:noProof/>
-        </w:rPr>
-        <w:fldChar w:fldCharType="end"/>
-      </w:r>
-      <w:bookmarkEnd w:id="95"/>
+      <w:fldSimple w:instr=" SEQ Gambar \* ARABIC \s 1 ">
+        <w:r>
+          <w:rPr>
+            <w:noProof/>
+          </w:rPr>
+          <w:t>4</w:t>
+        </w:r>
+      </w:fldSimple>
+      <w:bookmarkEnd w:id="96"/>
       <w:r>
         <w:rPr>
           <w:lang w:val="en-US"/>
         </w:rPr>
         <w:t xml:space="preserve"> Overlapping Block 2 x 2</w:t>
       </w:r>
-      <w:bookmarkEnd w:id="96"/>
+      <w:bookmarkEnd w:id="97"/>
     </w:p>
     <w:p>
       <w:pPr>
@@ -26023,7 +25946,6 @@
           <w:noProof/>
           <w:lang w:eastAsia="id-ID"/>
         </w:rPr>
-        <w:lastRenderedPageBreak/>
         <w:drawing>
           <wp:inline distT="0" distB="0" distL="0" distR="0">
             <wp:extent cx="3708400" cy="2426970"/>
@@ -26074,64 +25996,38 @@
           <w:lang w:val="en-US"/>
         </w:rPr>
       </w:pPr>
-      <w:bookmarkStart w:id="97" w:name="_Ref470222311"/>
-      <w:bookmarkStart w:id="98" w:name="_Toc470245384"/>
+      <w:bookmarkStart w:id="98" w:name="_Ref470222311"/>
+      <w:bookmarkStart w:id="99" w:name="_Toc470245384"/>
       <w:r>
         <w:t xml:space="preserve">Gambar </w:t>
       </w:r>
-      <w:r>
-        <w:fldChar w:fldCharType="begin"/>
-      </w:r>
-      <w:r>
-        <w:instrText xml:space="preserve"> STYLEREF 1 \s </w:instrText>
-      </w:r>
-      <w:r>
-        <w:fldChar w:fldCharType="separate"/>
-      </w:r>
-      <w:r>
-        <w:rPr>
-          <w:noProof/>
-        </w:rPr>
-        <w:t>3</w:t>
-      </w:r>
-      <w:r>
-        <w:rPr>
-          <w:noProof/>
-        </w:rPr>
-        <w:fldChar w:fldCharType="end"/>
-      </w:r>
+      <w:fldSimple w:instr=" STYLEREF 1 \s ">
+        <w:r>
+          <w:rPr>
+            <w:noProof/>
+          </w:rPr>
+          <w:t>3</w:t>
+        </w:r>
+      </w:fldSimple>
       <w:r>
         <w:t>.</w:t>
       </w:r>
-      <w:r>
-        <w:fldChar w:fldCharType="begin"/>
-      </w:r>
-      <w:r>
-        <w:instrText xml:space="preserve"> SEQ Gambar \* ARABIC \s 1 </w:instrText>
-      </w:r>
-      <w:r>
-        <w:fldChar w:fldCharType="separate"/>
-      </w:r>
-      <w:r>
-        <w:rPr>
-          <w:noProof/>
-        </w:rPr>
-        <w:t>5</w:t>
-      </w:r>
-      <w:r>
-        <w:rPr>
-          <w:noProof/>
-        </w:rPr>
-        <w:fldChar w:fldCharType="end"/>
-      </w:r>
-      <w:bookmarkEnd w:id="97"/>
+      <w:fldSimple w:instr=" SEQ Gambar \* ARABIC \s 1 ">
+        <w:r>
+          <w:rPr>
+            <w:noProof/>
+          </w:rPr>
+          <w:t>5</w:t>
+        </w:r>
+      </w:fldSimple>
+      <w:bookmarkEnd w:id="98"/>
       <w:r>
         <w:rPr>
           <w:lang w:val="en-US"/>
         </w:rPr>
         <w:t xml:space="preserve"> Proses Pengurutan Blok dan Penempatan ke Buckets</w:t>
       </w:r>
-      <w:bookmarkEnd w:id="98"/>
+      <w:bookmarkEnd w:id="99"/>
     </w:p>
     <w:p>
       <w:pPr>
@@ -26569,7 +26465,14 @@
         <w:rPr>
           <w:lang w:val="en-US"/>
         </w:rPr>
-        <w:t xml:space="preserve">, jika hasil statistik perbandingan  sub blok </w:t>
+        <w:t xml:space="preserve">, jika </w:t>
+      </w:r>
+      <w:r>
+        <w:rPr>
+          <w:lang w:val="en-US"/>
+        </w:rPr>
+        <w:lastRenderedPageBreak/>
+        <w:t xml:space="preserve">hasil statistik perbandingan  sub blok </w:t>
       </w:r>
       <w:r>
         <w:rPr>
@@ -26595,14 +26498,7 @@
         <w:rPr>
           <w:lang w:val="en-US"/>
         </w:rPr>
-        <w:t xml:space="preserve">, </w:t>
-      </w:r>
-      <w:r>
-        <w:rPr>
-          <w:lang w:val="en-US"/>
-        </w:rPr>
-        <w:lastRenderedPageBreak/>
-        <w:t xml:space="preserve">defenisikan nilai </w:t>
+        <w:t xml:space="preserve">, defenisikan nilai </w:t>
       </w:r>
       <w:r>
         <w:rPr>
@@ -27365,6 +27261,7 @@
         <w:rPr>
           <w:lang w:val="en-US"/>
         </w:rPr>
+        <w:lastRenderedPageBreak/>
         <w:t>Filter</w:t>
       </w:r>
       <w:r>
@@ -27390,14 +27287,7 @@
         <w:rPr>
           <w:lang w:val="en-US"/>
         </w:rPr>
-        <w:t xml:space="preserve"> juga dapat untuk menekan </w:t>
-      </w:r>
-      <w:r>
-        <w:rPr>
-          <w:lang w:val="en-US"/>
-        </w:rPr>
-        <w:lastRenderedPageBreak/>
-        <w:t xml:space="preserve">fitur tertentu atau mengapus fitur dalam sebuah gambar. Pengolahan gambar dengan filter antara lain adalah </w:t>
+        <w:t xml:space="preserve"> juga dapat untuk menekan fitur tertentu atau mengapus fitur dalam sebuah gambar. Pengolahan gambar dengan filter antara lain adalah </w:t>
       </w:r>
       <w:r>
         <w:rPr>
@@ -27735,14 +27625,14 @@
       <w:pPr>
         <w:pStyle w:val="Heading2"/>
       </w:pPr>
-      <w:bookmarkStart w:id="99" w:name="_Toc470245321"/>
+      <w:bookmarkStart w:id="100" w:name="_Toc470245321"/>
       <w:r>
         <w:rPr>
           <w:lang w:val="en-US"/>
         </w:rPr>
         <w:t xml:space="preserve">Perancangan </w:t>
       </w:r>
-      <w:bookmarkEnd w:id="99"/>
+      <w:bookmarkEnd w:id="100"/>
       <w:r>
         <w:t>Modifikasi</w:t>
       </w:r>
@@ -27781,6 +27671,7 @@
         <w:rPr>
           <w:lang w:val="en-US"/>
         </w:rPr>
+        <w:lastRenderedPageBreak/>
         <w:t>Aplikas</w:t>
       </w:r>
       <w:r>
@@ -27832,14 +27723,7 @@
         <w:rPr>
           <w:lang w:val="en-US"/>
         </w:rPr>
-        <w:t xml:space="preserve"> </w:t>
-      </w:r>
-      <w:r>
-        <w:rPr>
-          <w:lang w:val="en-US"/>
-        </w:rPr>
-        <w:lastRenderedPageBreak/>
-        <w:t xml:space="preserve">antarmuka yang dibuat pada tugas akhir ini menggunakan </w:t>
+        <w:t xml:space="preserve"> antarmuka yang dibuat pada tugas akhir ini menggunakan </w:t>
       </w:r>
       <w:r>
         <w:rPr>
@@ -28008,64 +27892,38 @@
           <w:lang w:val="en-US"/>
         </w:rPr>
       </w:pPr>
-      <w:bookmarkStart w:id="100" w:name="_Ref469701403"/>
-      <w:bookmarkStart w:id="101" w:name="_Toc470245385"/>
+      <w:bookmarkStart w:id="101" w:name="_Ref469701403"/>
+      <w:bookmarkStart w:id="102" w:name="_Toc470245385"/>
       <w:r>
         <w:t xml:space="preserve">Gambar </w:t>
       </w:r>
-      <w:r>
-        <w:fldChar w:fldCharType="begin"/>
-      </w:r>
-      <w:r>
-        <w:instrText xml:space="preserve"> STYLEREF 1 \s </w:instrText>
-      </w:r>
-      <w:r>
-        <w:fldChar w:fldCharType="separate"/>
-      </w:r>
-      <w:r>
-        <w:rPr>
-          <w:noProof/>
-        </w:rPr>
-        <w:t>3</w:t>
-      </w:r>
-      <w:r>
-        <w:rPr>
-          <w:noProof/>
-        </w:rPr>
-        <w:fldChar w:fldCharType="end"/>
-      </w:r>
+      <w:fldSimple w:instr=" STYLEREF 1 \s ">
+        <w:r>
+          <w:rPr>
+            <w:noProof/>
+          </w:rPr>
+          <w:t>3</w:t>
+        </w:r>
+      </w:fldSimple>
       <w:r>
         <w:t>.</w:t>
       </w:r>
-      <w:r>
-        <w:fldChar w:fldCharType="begin"/>
-      </w:r>
-      <w:r>
-        <w:instrText xml:space="preserve"> SEQ Gambar \* ARABIC \s 1 </w:instrText>
-      </w:r>
-      <w:r>
-        <w:fldChar w:fldCharType="separate"/>
-      </w:r>
-      <w:r>
-        <w:rPr>
-          <w:noProof/>
-        </w:rPr>
-        <w:t>6</w:t>
-      </w:r>
-      <w:r>
-        <w:rPr>
-          <w:noProof/>
-        </w:rPr>
-        <w:fldChar w:fldCharType="end"/>
-      </w:r>
-      <w:bookmarkEnd w:id="100"/>
+      <w:fldSimple w:instr=" SEQ Gambar \* ARABIC \s 1 ">
+        <w:r>
+          <w:rPr>
+            <w:noProof/>
+          </w:rPr>
+          <w:t>6</w:t>
+        </w:r>
+      </w:fldSimple>
+      <w:bookmarkEnd w:id="101"/>
       <w:r>
         <w:rPr>
           <w:lang w:val="en-US"/>
         </w:rPr>
         <w:t xml:space="preserve"> Desain Tampilan Antarmuka</w:t>
       </w:r>
-      <w:bookmarkEnd w:id="101"/>
+      <w:bookmarkEnd w:id="102"/>
     </w:p>
     <w:p>
       <w:pPr>
@@ -28080,8 +27938,8 @@
           <w:lang w:val="en-US"/>
         </w:rPr>
       </w:pPr>
-      <w:bookmarkStart w:id="102" w:name="_Toc371761019"/>
-      <w:bookmarkStart w:id="103" w:name="_Toc371761162"/>
+      <w:bookmarkStart w:id="103" w:name="_Toc371761019"/>
+      <w:bookmarkStart w:id="104" w:name="_Toc371761162"/>
       <w:r>
         <w:rPr>
           <w:lang w:val="en-US"/>
@@ -28231,14 +28089,14 @@
         <w:rPr>
           <w:lang w:val="en-US"/>
         </w:rPr>
-        <w:t xml:space="preserve"> citra. Pada saat awal aplikasi dijalankan tidak ada gambar di bagian B, setelah gambar dimasukan dengan menekan tombol B1 yang  akan </w:t>
+        <w:t xml:space="preserve"> citra. Pada saat awal aplikasi </w:t>
       </w:r>
       <w:r>
         <w:rPr>
           <w:lang w:val="en-US"/>
         </w:rPr>
         <w:lastRenderedPageBreak/>
-        <w:t xml:space="preserve">menampilkan </w:t>
+        <w:t xml:space="preserve">dijalankan tidak ada gambar di bagian B, setelah gambar dimasukan dengan menekan tombol B1 yang  akan menampilkan </w:t>
       </w:r>
       <w:r>
         <w:rPr>
@@ -28608,7 +28466,7 @@
         <w:pStyle w:val="Heading1"/>
         <w:ind w:hanging="567"/>
       </w:pPr>
-      <w:bookmarkStart w:id="104" w:name="_Toc470245322"/>
+      <w:bookmarkStart w:id="105" w:name="_Toc470245322"/>
       <w:r>
         <w:lastRenderedPageBreak/>
         <w:t>BAB IV</w:t>
@@ -28616,14 +28474,14 @@
       <w:r>
         <w:br/>
       </w:r>
-      <w:bookmarkStart w:id="105" w:name="_Toc377600099"/>
+      <w:bookmarkStart w:id="106" w:name="_Toc377600099"/>
       <w:r>
         <w:t>IMPLEMENTASI</w:t>
       </w:r>
-      <w:bookmarkEnd w:id="102"/>
       <w:bookmarkEnd w:id="103"/>
       <w:bookmarkEnd w:id="104"/>
       <w:bookmarkEnd w:id="105"/>
+      <w:bookmarkEnd w:id="106"/>
     </w:p>
     <w:p>
       <w:pPr>
@@ -28810,11 +28668,11 @@
       <w:pPr>
         <w:pStyle w:val="Heading2"/>
       </w:pPr>
-      <w:bookmarkStart w:id="106" w:name="_Toc470245324"/>
+      <w:bookmarkStart w:id="107" w:name="_Toc470245324"/>
       <w:r>
         <w:t>Implementasi</w:t>
       </w:r>
-      <w:bookmarkEnd w:id="106"/>
+      <w:bookmarkEnd w:id="107"/>
       <w:r>
         <w:t xml:space="preserve"> Modifikasi pada </w:t>
       </w:r>
@@ -29004,7 +28862,7 @@
         <w:pStyle w:val="Heading1"/>
         <w:ind w:hanging="567"/>
       </w:pPr>
-      <w:bookmarkStart w:id="107" w:name="_Toc470245343"/>
+      <w:bookmarkStart w:id="108" w:name="_Toc470245343"/>
       <w:r>
         <w:lastRenderedPageBreak/>
         <w:t>BAB V</w:t>
@@ -29013,7 +28871,7 @@
         <w:br/>
         <w:t>HASIL UJI COBA DAN EVALUASI</w:t>
       </w:r>
-      <w:bookmarkEnd w:id="107"/>
+      <w:bookmarkEnd w:id="108"/>
     </w:p>
     <w:p>
       <w:pPr>
@@ -29105,11 +28963,11 @@
         <w:pStyle w:val="Heading2"/>
         <w:ind w:left="567"/>
       </w:pPr>
-      <w:bookmarkStart w:id="108" w:name="_Toc470245344"/>
+      <w:bookmarkStart w:id="109" w:name="_Toc470245344"/>
       <w:r>
         <w:t xml:space="preserve">Lingkungan </w:t>
       </w:r>
-      <w:bookmarkEnd w:id="108"/>
+      <w:bookmarkEnd w:id="109"/>
       <w:r>
         <w:t>Uji Coba</w:t>
       </w:r>
@@ -29202,61 +29060,35 @@
       <w:pPr>
         <w:pStyle w:val="Caption"/>
       </w:pPr>
-      <w:bookmarkStart w:id="109" w:name="_Ref416985785"/>
-      <w:bookmarkStart w:id="110" w:name="_Toc470245390"/>
+      <w:bookmarkStart w:id="110" w:name="_Ref416985785"/>
+      <w:bookmarkStart w:id="111" w:name="_Toc470245390"/>
       <w:r>
         <w:t xml:space="preserve">Tabel </w:t>
       </w:r>
-      <w:r>
-        <w:fldChar w:fldCharType="begin"/>
-      </w:r>
-      <w:r>
-        <w:instrText xml:space="preserve"> STYLEREF 1 \s </w:instrText>
-      </w:r>
-      <w:r>
-        <w:fldChar w:fldCharType="separate"/>
-      </w:r>
-      <w:r>
-        <w:rPr>
-          <w:noProof/>
-        </w:rPr>
-        <w:t>5</w:t>
-      </w:r>
-      <w:r>
-        <w:rPr>
-          <w:noProof/>
-        </w:rPr>
-        <w:fldChar w:fldCharType="end"/>
-      </w:r>
+      <w:fldSimple w:instr=" STYLEREF 1 \s ">
+        <w:r>
+          <w:rPr>
+            <w:noProof/>
+          </w:rPr>
+          <w:t>5</w:t>
+        </w:r>
+      </w:fldSimple>
       <w:r>
         <w:t>.</w:t>
       </w:r>
-      <w:r>
-        <w:fldChar w:fldCharType="begin"/>
-      </w:r>
-      <w:r>
-        <w:instrText xml:space="preserve"> SEQ Tabel \* ARABIC \s 1 </w:instrText>
-      </w:r>
-      <w:r>
-        <w:fldChar w:fldCharType="separate"/>
-      </w:r>
-      <w:r>
-        <w:rPr>
-          <w:noProof/>
-        </w:rPr>
-        <w:t>1</w:t>
-      </w:r>
-      <w:r>
-        <w:rPr>
-          <w:noProof/>
-        </w:rPr>
-        <w:fldChar w:fldCharType="end"/>
-      </w:r>
-      <w:bookmarkEnd w:id="109"/>
+      <w:fldSimple w:instr=" SEQ Tabel \* ARABIC \s 1 ">
+        <w:r>
+          <w:rPr>
+            <w:noProof/>
+          </w:rPr>
+          <w:t>1</w:t>
+        </w:r>
+      </w:fldSimple>
+      <w:bookmarkEnd w:id="110"/>
       <w:r>
         <w:t xml:space="preserve"> Spesifikasi Lingkungan Pengujian</w:t>
       </w:r>
-      <w:bookmarkEnd w:id="110"/>
+      <w:bookmarkEnd w:id="111"/>
     </w:p>
     <w:tbl>
       <w:tblPr>
@@ -29579,8 +29411,6 @@
         </w:rPr>
         <w:t>Real</w:t>
       </w:r>
-      <w:bookmarkStart w:id="111" w:name="_GoBack"/>
-      <w:bookmarkEnd w:id="111"/>
     </w:p>
     <w:p/>
     <w:p>
@@ -40655,51 +40485,25 @@
         <w:lastRenderedPageBreak/>
         <w:t xml:space="preserve">Kode Sumber </w:t>
       </w:r>
-      <w:r>
-        <w:fldChar w:fldCharType="begin"/>
-      </w:r>
-      <w:r>
-        <w:instrText xml:space="preserve"> STYLEREF 1 \s </w:instrText>
-      </w:r>
-      <w:r>
-        <w:fldChar w:fldCharType="separate"/>
-      </w:r>
-      <w:r>
-        <w:rPr>
-          <w:noProof/>
-        </w:rPr>
-        <w:t>8</w:t>
-      </w:r>
-      <w:r>
-        <w:rPr>
-          <w:noProof/>
-        </w:rPr>
-        <w:fldChar w:fldCharType="end"/>
-      </w:r>
+      <w:fldSimple w:instr=" STYLEREF 1 \s ">
+        <w:r>
+          <w:rPr>
+            <w:noProof/>
+          </w:rPr>
+          <w:t>8</w:t>
+        </w:r>
+      </w:fldSimple>
       <w:r>
         <w:t>.</w:t>
       </w:r>
-      <w:r>
-        <w:fldChar w:fldCharType="begin"/>
-      </w:r>
-      <w:r>
-        <w:instrText xml:space="preserve"> SEQ Kode_Sumber \* ARABIC \s 1 </w:instrText>
-      </w:r>
-      <w:r>
-        <w:fldChar w:fldCharType="separate"/>
-      </w:r>
-      <w:r>
-        <w:rPr>
-          <w:noProof/>
-        </w:rPr>
-        <w:t>1</w:t>
-      </w:r>
-      <w:r>
-        <w:rPr>
-          <w:noProof/>
-        </w:rPr>
-        <w:fldChar w:fldCharType="end"/>
-      </w:r>
+      <w:fldSimple w:instr=" SEQ Kode_Sumber \* ARABIC \s 1 ">
+        <w:r>
+          <w:rPr>
+            <w:noProof/>
+          </w:rPr>
+          <w:t>1</w:t>
+        </w:r>
+      </w:fldSimple>
       <w:r>
         <w:rPr>
           <w:lang w:val="en-US"/>
@@ -41175,7 +40979,7 @@
           <w:rPr>
             <w:noProof/>
           </w:rPr>
-          <w:t>24</w:t>
+          <w:t>15</w:t>
         </w:r>
         <w:r>
           <w:rPr>
@@ -41544,7 +41348,7 @@
           <w:rPr>
             <w:noProof/>
           </w:rPr>
-          <w:t>34</w:t>
+          <w:t>16</w:t>
         </w:r>
         <w:r>
           <w:rPr>
@@ -45894,7 +45698,7 @@
 </file>
 
 <file path=customXml/itemProps1.xml><?xml version="1.0" encoding="utf-8"?>
-<ds:datastoreItem xmlns:ds="http://schemas.openxmlformats.org/officeDocument/2006/customXml" ds:itemID="{E001FF7B-5091-49E9-83E1-68FC133E4B3C}">
+<ds:datastoreItem xmlns:ds="http://schemas.openxmlformats.org/officeDocument/2006/customXml" ds:itemID="{A1282BB1-6A71-4F3C-A74D-36DDDCBA9359}">
   <ds:schemaRefs>
     <ds:schemaRef ds:uri="http://schemas.openxmlformats.org/officeDocument/2006/bibliography"/>
   </ds:schemaRefs>

</xml_diff>

<commit_message>
sampek perancangan skenario mobilitas
</commit_message>
<xml_diff>
--- a/Buku_TA_5113100083.docx
+++ b/Buku_TA_5113100083.docx
@@ -198,7 +198,7 @@
               </wp:anchor>
             </w:drawing>
           </mc:Choice>
-          <mc:Fallback xmlns:w16se="http://schemas.microsoft.com/office/word/2015/wordml/symex" xmlns:cx5="http://schemas.microsoft.com/office/drawing/2016/5/11/chartex" xmlns:cx4="http://schemas.microsoft.com/office/drawing/2016/5/10/chartex" xmlns:cx3="http://schemas.microsoft.com/office/drawing/2016/5/9/chartex" xmlns:cx2="http://schemas.microsoft.com/office/drawing/2015/10/21/chartex" xmlns:cx1="http://schemas.microsoft.com/office/drawing/2015/9/8/chartex" xmlns:cx="http://schemas.microsoft.com/office/drawing/2014/chartex">
+          <mc:Fallback xmlns:cx="http://schemas.microsoft.com/office/drawing/2014/chartex" xmlns:cx1="http://schemas.microsoft.com/office/drawing/2015/9/8/chartex" xmlns:cx2="http://schemas.microsoft.com/office/drawing/2015/10/21/chartex" xmlns:cx3="http://schemas.microsoft.com/office/drawing/2016/5/9/chartex" xmlns:cx4="http://schemas.microsoft.com/office/drawing/2016/5/10/chartex" xmlns:cx5="http://schemas.microsoft.com/office/drawing/2016/5/11/chartex" xmlns:w16se="http://schemas.microsoft.com/office/word/2015/wordml/symex">
             <w:pict>
               <v:rect w14:anchorId="25C57EB6" id="Rectangle 2" o:spid="_x0000_s1026" style="position:absolute;margin-left:-99.95pt;margin-top:11.95pt;width:453.6pt;height:450.25pt;z-index:-251657216;visibility:visible;mso-wrap-style:square;mso-width-percent:0;mso-height-percent:0;mso-wrap-distance-left:9pt;mso-wrap-distance-top:0;mso-wrap-distance-right:9pt;mso-wrap-distance-bottom:0;mso-position-horizontal:absolute;mso-position-horizontal-relative:text;mso-position-vertical:absolute;mso-position-vertical-relative:text;mso-width-percent:0;mso-height-percent:0;mso-width-relative:page;mso-height-relative:page;v-text-anchor:top" o:gfxdata="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" fillcolor="#0067ac" stroked="f"/>
             </w:pict>
@@ -24590,7 +24590,31 @@
         <w:t>Pada</w:t>
       </w:r>
       <w:r>
-        <w:t xml:space="preserve"> Tugas Akhir ini penulis akan mengimplementasikan routing protocol AODV yang dimodifikasi dengan menambahkan proses evaluasi untuk mengatasi Blackhole dan Wormhole attack</w:t>
+        <w:t xml:space="preserve"> Tugas Akhir ini penulis akan mengimplementasikan </w:t>
+      </w:r>
+      <w:r>
+        <w:rPr>
+          <w:i/>
+        </w:rPr>
+        <w:t>routing protocol</w:t>
+      </w:r>
+      <w:r>
+        <w:t xml:space="preserve"> AODV yang dimodifikasi dengan menambahkan proses evaluasi untuk mengatasi </w:t>
+      </w:r>
+      <w:r>
+        <w:rPr>
+          <w:i/>
+        </w:rPr>
+        <w:t>Blackhole</w:t>
+      </w:r>
+      <w:r>
+        <w:t xml:space="preserve"> dan </w:t>
+      </w:r>
+      <w:r>
+        <w:rPr>
+          <w:i/>
+        </w:rPr>
+        <w:t>Wormhole attack</w:t>
       </w:r>
       <w:r>
         <w:rPr>
@@ -24605,7 +24629,16 @@
         <w:t>.</w:t>
       </w:r>
       <w:r>
-        <w:t xml:space="preserve"> Proses evaluasi kedua dilakukan dengan mengimplementasikan ECDSA sebagai algoritma digital signature untuk memvalidasi keaslian paket yang diterima.</w:t>
+        <w:t xml:space="preserve"> Proses evaluasi kedua dilakukan dengan mengimplementasikan ECDSA sebagai algoritma </w:t>
+      </w:r>
+      <w:r>
+        <w:rPr>
+          <w:i/>
+        </w:rPr>
+        <w:t>digital signature</w:t>
+      </w:r>
+      <w:r>
+        <w:t xml:space="preserve"> untuk memvalidasi keaslian paket yang diterima.</w:t>
       </w:r>
       <w:r>
         <w:t xml:space="preserve"> Diagram rancangan simulasi</w:t>
@@ -24615,26 +24648,174 @@
       </w:r>
       <w:r>
         <w:t>dapat dilihat pada gambar</w:t>
+      </w:r>
+    </w:p>
+    <w:p>
+      <w:pPr>
+        <w:ind w:firstLine="576"/>
+        <w:jc w:val="both"/>
+      </w:pPr>
+      <w:r>
+        <w:rPr>
+          <w:i/>
+        </w:rPr>
+        <w:t>Routing protocol</w:t>
+      </w:r>
+      <w:r>
+        <w:t xml:space="preserve"> AODV yang telah dimodifikasi tersebut kemudian disimulasikan menggunakan skenario dari SUMO.</w:t>
+      </w:r>
+      <w:r>
+        <w:t xml:space="preserve"> Hasil simulasi akan menghasilkan </w:t>
+      </w:r>
+      <w:r>
+        <w:rPr>
+          <w:i/>
+        </w:rPr>
+        <w:t>trace file</w:t>
+      </w:r>
+      <w:r>
+        <w:t xml:space="preserve">, yang kemudian dianalisis menggunakan AWK untuk mendapatkan </w:t>
+      </w:r>
+      <w:r>
+        <w:rPr>
+          <w:i/>
+        </w:rPr>
+        <w:t>packet delivery ratio</w:t>
+      </w:r>
+      <w:r>
+        <w:t xml:space="preserve">, </w:t>
+      </w:r>
+      <w:r>
+        <w:rPr>
+          <w:i/>
+        </w:rPr>
+        <w:t>average end to end delay</w:t>
+      </w:r>
+      <w:r>
+        <w:t xml:space="preserve">, dan </w:t>
+      </w:r>
+      <w:r>
+        <w:rPr>
+          <w:i/>
+        </w:rPr>
+        <w:t>routing overhead.</w:t>
+      </w:r>
+      <w:r>
+        <w:t xml:space="preserve">Analisis tersebut dapat mengukur performa </w:t>
+      </w:r>
+      <w:r>
+        <w:rPr>
+          <w:i/>
+        </w:rPr>
+        <w:t>routing protocol</w:t>
+      </w:r>
+      <w:r>
+        <w:t xml:space="preserve"> AODV yang telah dimodifikasi dibandingkan dengan </w:t>
+      </w:r>
+      <w:r>
+        <w:rPr>
+          <w:i/>
+        </w:rPr>
+        <w:t>routing protocol</w:t>
+      </w:r>
+      <w:r>
+        <w:t xml:space="preserve"> AODV sebelum dimodifikasi.</w:t>
+      </w:r>
+    </w:p>
+    <w:p>
+      <w:pPr>
+        <w:rPr>
+          <w:lang w:val="en-US"/>
+        </w:rPr>
+      </w:pPr>
+    </w:p>
+    <w:p>
+      <w:pPr>
+        <w:pStyle w:val="Heading2"/>
+      </w:pPr>
+      <w:r>
+        <w:t>Perancangan Skenario Mobilitas</w:t>
+      </w:r>
+    </w:p>
+    <w:p>
+      <w:pPr>
+        <w:ind w:left="576"/>
+      </w:pPr>
+    </w:p>
+    <w:p>
+      <w:pPr>
+        <w:ind w:firstLine="576"/>
+        <w:jc w:val="both"/>
+      </w:pPr>
+      <w:r>
+        <w:t xml:space="preserve">Perancangan skenario </w:t>
+      </w:r>
+      <w:r>
+        <w:t xml:space="preserve">mobilitas dimulai dengan </w:t>
+      </w:r>
+      <w:r>
+        <w:rPr>
+          <w:i/>
+        </w:rPr>
+        <w:t>generate</w:t>
+      </w:r>
+      <w:r>
+        <w:t xml:space="preserve"> area simulasi, pergerakan </w:t>
+      </w:r>
+      <w:r>
+        <w:rPr>
+          <w:i/>
+        </w:rPr>
+        <w:t>node</w:t>
+      </w:r>
+      <w:r>
+        <w:t xml:space="preserve">, implementasi pergerakan </w:t>
+      </w:r>
+      <w:r>
+        <w:rPr>
+          <w:i/>
+        </w:rPr>
+        <w:t>node</w:t>
+      </w:r>
+      <w:r>
+        <w:t xml:space="preserve">, dan memilih </w:t>
+      </w:r>
+      <w:r>
+        <w:rPr>
+          <w:i/>
+        </w:rPr>
+        <w:t>node</w:t>
+      </w:r>
+      <w:r>
+        <w:t xml:space="preserve"> yang akan dijadikan </w:t>
+      </w:r>
+      <w:r>
+        <w:rPr>
+          <w:i/>
+        </w:rPr>
+        <w:t>attacker</w:t>
+      </w:r>
+      <w:r>
+        <w:t>.</w:t>
+      </w:r>
+      <w:r>
+        <w:t xml:space="preserve"> Dalam Tugas Akhir ini, terdapat dua macam area simulasi yang akan digunakan. Diantaranya adalah peta grid dan peta real. Peta grid yang dimaksud adalah bentuk jalan berpetak-petak yang </w:t>
+      </w:r>
+      <w:r>
+        <w:lastRenderedPageBreak/>
+        <w:t xml:space="preserve">menggambarkan contoh jalan berpotongan yang sederhana. Peta grid digunakan sebagai simulasi awal VANET karena lebih seimbang dan stabil. Peta grid didapatkan dengan menentukan panjang dan jumlah petak area menggunakan SUMO. </w:t>
+      </w:r>
+      <w:r>
+        <w:t>Sedangkan yang dimaksud peta real adalah peta asli yang digunakan sebagai area simulasi. Peta real didapatkan dengan mengambil area yang dimaksudkan sebagai area simulasi dari OpenStreetMap. Pada Tugas Akhir ini, peta real yang diambil penulis adalah salah satu area di Surabaya.</w:t>
       </w:r>
       <w:bookmarkStart w:id="95" w:name="_GoBack"/>
       <w:bookmarkEnd w:id="95"/>
     </w:p>
     <w:p>
       <w:pPr>
-        <w:rPr>
-          <w:lang w:val="en-US"/>
-        </w:rPr>
-      </w:pPr>
-    </w:p>
-    <w:p>
-      <w:pPr>
-        <w:pStyle w:val="Heading2"/>
-      </w:pPr>
-      <w:r>
-        <w:t>Perancangan Skenario Mobilitas</w:t>
-      </w:r>
-    </w:p>
-    <w:p/>
+        <w:ind w:firstLine="576"/>
+      </w:pPr>
+    </w:p>
     <w:p>
       <w:pPr>
         <w:pStyle w:val="Heading3"/>
@@ -24910,15 +25091,7 @@
           <w:i/>
           <w:lang w:val="en-US"/>
         </w:rPr>
-        <w:t xml:space="preserve">blockSize x </w:t>
-      </w:r>
-      <w:r>
-        <w:rPr>
-          <w:i/>
-          <w:lang w:val="en-US"/>
-        </w:rPr>
-        <w:lastRenderedPageBreak/>
-        <w:t>blockSize</w:t>
+        <w:t>blockSize x blockSize</w:t>
       </w:r>
       <w:r>
         <w:rPr>
@@ -25946,6 +26119,7 @@
           <w:noProof/>
           <w:lang w:eastAsia="id-ID"/>
         </w:rPr>
+        <w:lastRenderedPageBreak/>
         <w:drawing>
           <wp:inline distT="0" distB="0" distL="0" distR="0">
             <wp:extent cx="3708400" cy="2426970"/>
@@ -26465,40 +26639,40 @@
         <w:rPr>
           <w:lang w:val="en-US"/>
         </w:rPr>
-        <w:t xml:space="preserve">, jika </w:t>
+        <w:t xml:space="preserve">, jika hasil statistik perbandingan  sub blok </w:t>
+      </w:r>
+      <w:r>
+        <w:rPr>
+          <w:i/>
+          <w:lang w:val="en-US"/>
+        </w:rPr>
+        <w:t>S x S</w:t>
+      </w:r>
+      <w:r>
+        <w:rPr>
+          <w:lang w:val="en-US"/>
+        </w:rPr>
+        <w:t xml:space="preserve"> kecil dari </w:t>
+      </w:r>
+      <w:r>
+        <w:rPr>
+          <w:i/>
+          <w:lang w:val="en-US"/>
+        </w:rPr>
+        <w:t>pVal</w:t>
+      </w:r>
+      <w:r>
+        <w:rPr>
+          <w:lang w:val="en-US"/>
+        </w:rPr>
+        <w:t xml:space="preserve">, </w:t>
       </w:r>
       <w:r>
         <w:rPr>
           <w:lang w:val="en-US"/>
         </w:rPr>
         <w:lastRenderedPageBreak/>
-        <w:t xml:space="preserve">hasil statistik perbandingan  sub blok </w:t>
-      </w:r>
-      <w:r>
-        <w:rPr>
-          <w:i/>
-          <w:lang w:val="en-US"/>
-        </w:rPr>
-        <w:t>S x S</w:t>
-      </w:r>
-      <w:r>
-        <w:rPr>
-          <w:lang w:val="en-US"/>
-        </w:rPr>
-        <w:t xml:space="preserve"> kecil dari </w:t>
-      </w:r>
-      <w:r>
-        <w:rPr>
-          <w:i/>
-          <w:lang w:val="en-US"/>
-        </w:rPr>
-        <w:t>pVal</w:t>
-      </w:r>
-      <w:r>
-        <w:rPr>
-          <w:lang w:val="en-US"/>
-        </w:rPr>
-        <w:t xml:space="preserve">, defenisikan nilai </w:t>
+        <w:t xml:space="preserve">defenisikan nilai </w:t>
       </w:r>
       <w:r>
         <w:rPr>
@@ -27261,33 +27435,39 @@
         <w:rPr>
           <w:lang w:val="en-US"/>
         </w:rPr>
+        <w:t>Filter</w:t>
+      </w:r>
+      <w:r>
+        <w:rPr>
+          <w:i/>
+          <w:lang w:val="en-US"/>
+        </w:rPr>
+        <w:t xml:space="preserve"> </w:t>
+      </w:r>
+      <w:r>
+        <w:rPr>
+          <w:lang w:val="en-US"/>
+        </w:rPr>
+        <w:t xml:space="preserve">merupakan teknik untuk memodifikasi atau meningkatkan sebuah gambar. </w:t>
+      </w:r>
+      <w:r>
+        <w:rPr>
+          <w:lang w:val="en-US"/>
+        </w:rPr>
+        <w:t>Filter</w:t>
+      </w:r>
+      <w:r>
+        <w:rPr>
+          <w:lang w:val="en-US"/>
+        </w:rPr>
+        <w:t xml:space="preserve"> juga dapat untuk menekan </w:t>
+      </w:r>
+      <w:r>
+        <w:rPr>
+          <w:lang w:val="en-US"/>
+        </w:rPr>
         <w:lastRenderedPageBreak/>
-        <w:t>Filter</w:t>
-      </w:r>
-      <w:r>
-        <w:rPr>
-          <w:i/>
-          <w:lang w:val="en-US"/>
-        </w:rPr>
-        <w:t xml:space="preserve"> </w:t>
-      </w:r>
-      <w:r>
-        <w:rPr>
-          <w:lang w:val="en-US"/>
-        </w:rPr>
-        <w:t xml:space="preserve">merupakan teknik untuk memodifikasi atau meningkatkan sebuah gambar. </w:t>
-      </w:r>
-      <w:r>
-        <w:rPr>
-          <w:lang w:val="en-US"/>
-        </w:rPr>
-        <w:t>Filter</w:t>
-      </w:r>
-      <w:r>
-        <w:rPr>
-          <w:lang w:val="en-US"/>
-        </w:rPr>
-        <w:t xml:space="preserve"> juga dapat untuk menekan fitur tertentu atau mengapus fitur dalam sebuah gambar. Pengolahan gambar dengan filter antara lain adalah </w:t>
+        <w:t xml:space="preserve">fitur tertentu atau mengapus fitur dalam sebuah gambar. Pengolahan gambar dengan filter antara lain adalah </w:t>
       </w:r>
       <w:r>
         <w:rPr>
@@ -27671,59 +27851,65 @@
         <w:rPr>
           <w:lang w:val="en-US"/>
         </w:rPr>
+        <w:t>Aplikas</w:t>
+      </w:r>
+      <w:r>
+        <w:rPr>
+          <w:lang w:val="en-US"/>
+        </w:rPr>
+        <w:t xml:space="preserve"> antarmuka digunakan untuk mempermudah pengguna dalam melakukan pendeteksian serangan </w:t>
+      </w:r>
+      <w:r>
+        <w:rPr>
+          <w:i/>
+          <w:lang w:val="en-US"/>
+        </w:rPr>
+        <w:t>copy-move</w:t>
+      </w:r>
+      <w:r>
+        <w:rPr>
+          <w:i/>
+          <w:lang w:val="en-US"/>
+        </w:rPr>
+        <w:t xml:space="preserve"> </w:t>
+      </w:r>
+      <w:r>
+        <w:rPr>
+          <w:lang w:val="en-US"/>
+        </w:rPr>
+        <w:t xml:space="preserve">pada citra mengguanakan </w:t>
+      </w:r>
+      <w:r>
+        <w:rPr>
+          <w:i/>
+          <w:lang w:val="en-US"/>
+        </w:rPr>
+        <w:t>expanding block algorithm</w:t>
+      </w:r>
+      <w:r>
+        <w:rPr>
+          <w:lang w:val="en-US"/>
+        </w:rPr>
+        <w:t xml:space="preserve">. </w:t>
+      </w:r>
+      <w:r>
+        <w:rPr>
+          <w:lang w:val="en-US"/>
+        </w:rPr>
+        <w:t>Aplikasi</w:t>
+      </w:r>
+      <w:r>
+        <w:rPr>
+          <w:lang w:val="en-US"/>
+        </w:rPr>
+        <w:t xml:space="preserve"> </w:t>
+      </w:r>
+      <w:r>
+        <w:rPr>
+          <w:lang w:val="en-US"/>
+        </w:rPr>
         <w:lastRenderedPageBreak/>
-        <w:t>Aplikas</w:t>
-      </w:r>
-      <w:r>
-        <w:rPr>
-          <w:lang w:val="en-US"/>
-        </w:rPr>
-        <w:t xml:space="preserve"> antarmuka digunakan untuk mempermudah pengguna dalam melakukan pendeteksian serangan </w:t>
-      </w:r>
-      <w:r>
-        <w:rPr>
-          <w:i/>
-          <w:lang w:val="en-US"/>
-        </w:rPr>
-        <w:t>copy-move</w:t>
-      </w:r>
-      <w:r>
-        <w:rPr>
-          <w:i/>
-          <w:lang w:val="en-US"/>
-        </w:rPr>
-        <w:t xml:space="preserve"> </w:t>
-      </w:r>
-      <w:r>
-        <w:rPr>
-          <w:lang w:val="en-US"/>
-        </w:rPr>
-        <w:t xml:space="preserve">pada citra mengguanakan </w:t>
-      </w:r>
-      <w:r>
-        <w:rPr>
-          <w:i/>
-          <w:lang w:val="en-US"/>
-        </w:rPr>
-        <w:t>expanding block algorithm</w:t>
-      </w:r>
-      <w:r>
-        <w:rPr>
-          <w:lang w:val="en-US"/>
-        </w:rPr>
-        <w:t xml:space="preserve">. </w:t>
-      </w:r>
-      <w:r>
-        <w:rPr>
-          <w:lang w:val="en-US"/>
-        </w:rPr>
-        <w:t>Aplikasi</w:t>
-      </w:r>
-      <w:r>
-        <w:rPr>
-          <w:lang w:val="en-US"/>
-        </w:rPr>
-        <w:t xml:space="preserve"> antarmuka yang dibuat pada tugas akhir ini menggunakan </w:t>
+        <w:t xml:space="preserve">antarmuka yang dibuat pada tugas akhir ini menggunakan </w:t>
       </w:r>
       <w:r>
         <w:rPr>
@@ -28089,14 +28275,14 @@
         <w:rPr>
           <w:lang w:val="en-US"/>
         </w:rPr>
-        <w:t xml:space="preserve"> citra. Pada saat awal aplikasi </w:t>
+        <w:t xml:space="preserve"> citra. Pada saat awal aplikasi dijalankan tidak ada gambar di bagian B, setelah gambar dimasukan dengan menekan tombol B1 yang  akan </w:t>
       </w:r>
       <w:r>
         <w:rPr>
           <w:lang w:val="en-US"/>
         </w:rPr>
         <w:lastRenderedPageBreak/>
-        <w:t xml:space="preserve">dijalankan tidak ada gambar di bagian B, setelah gambar dimasukan dengan menekan tombol B1 yang  akan menampilkan </w:t>
+        <w:t xml:space="preserve">menampilkan </w:t>
       </w:r>
       <w:r>
         <w:rPr>
@@ -41401,7 +41587,7 @@
           <w:rPr>
             <w:noProof/>
           </w:rPr>
-          <w:t>25</w:t>
+          <w:t>23</w:t>
         </w:r>
         <w:r>
           <w:rPr>
@@ -45698,7 +45884,7 @@
 </file>
 
 <file path=customXml/itemProps1.xml><?xml version="1.0" encoding="utf-8"?>
-<ds:datastoreItem xmlns:ds="http://schemas.openxmlformats.org/officeDocument/2006/customXml" ds:itemID="{A1282BB1-6A71-4F3C-A74D-36DDDCBA9359}">
+<ds:datastoreItem xmlns:ds="http://schemas.openxmlformats.org/officeDocument/2006/customXml" ds:itemID="{D19BDEA7-13B3-4333-A91D-B3CC4459B0F8}">
   <ds:schemaRefs>
     <ds:schemaRef ds:uri="http://schemas.openxmlformats.org/officeDocument/2006/bibliography"/>
   </ds:schemaRefs>

</xml_diff>

<commit_message>
bab 4.1 kurang gambar
</commit_message>
<xml_diff>
--- a/Buku_TA_5113100083.docx
+++ b/Buku_TA_5113100083.docx
@@ -198,7 +198,7 @@
               </wp:anchor>
             </w:drawing>
           </mc:Choice>
-          <mc:Fallback xmlns:cx="http://schemas.microsoft.com/office/drawing/2014/chartex" xmlns:cx1="http://schemas.microsoft.com/office/drawing/2015/9/8/chartex" xmlns:cx2="http://schemas.microsoft.com/office/drawing/2015/10/21/chartex" xmlns:cx3="http://schemas.microsoft.com/office/drawing/2016/5/9/chartex" xmlns:cx4="http://schemas.microsoft.com/office/drawing/2016/5/10/chartex" xmlns:cx5="http://schemas.microsoft.com/office/drawing/2016/5/11/chartex" xmlns:w16se="http://schemas.microsoft.com/office/word/2015/wordml/symex">
+          <mc:Fallback xmlns:w16se="http://schemas.microsoft.com/office/word/2015/wordml/symex" xmlns:cx5="http://schemas.microsoft.com/office/drawing/2016/5/11/chartex" xmlns:cx4="http://schemas.microsoft.com/office/drawing/2016/5/10/chartex" xmlns:cx3="http://schemas.microsoft.com/office/drawing/2016/5/9/chartex" xmlns:cx2="http://schemas.microsoft.com/office/drawing/2015/10/21/chartex" xmlns:cx1="http://schemas.microsoft.com/office/drawing/2015/9/8/chartex" xmlns:cx="http://schemas.microsoft.com/office/drawing/2014/chartex">
             <w:pict>
               <v:rect w14:anchorId="25C57EB6" id="Rectangle 2" o:spid="_x0000_s1026" style="position:absolute;margin-left:-99.95pt;margin-top:11.95pt;width:453.6pt;height:450.25pt;z-index:-251657216;visibility:visible;mso-wrap-style:square;mso-width-percent:0;mso-height-percent:0;mso-wrap-distance-left:9pt;mso-wrap-distance-top:0;mso-wrap-distance-right:9pt;mso-wrap-distance-bottom:0;mso-position-horizontal:absolute;mso-position-horizontal-relative:text;mso-position-vertical:absolute;mso-position-vertical-relative:text;mso-width-percent:0;mso-height-percent:0;mso-width-relative:page;mso-height-relative:page;v-text-anchor:top" o:gfxdata="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" fillcolor="#0067ac" stroked="f"/>
             </w:pict>
@@ -24936,9 +24936,6 @@
         <w:t xml:space="preserve"> yang telah ditentukan luas areanya tersebut kemudian dibuat dengan menggunakan tools SUMO yaitu </w:t>
       </w:r>
       <w:r>
-        <w:rPr>
-          <w:i/>
-        </w:rPr>
         <w:t>netgenerate</w:t>
       </w:r>
       <w:r>
@@ -24963,9 +24960,6 @@
         <w:t xml:space="preserve"> menggunakan </w:t>
       </w:r>
       <w:r>
-        <w:rPr>
-          <w:i/>
-        </w:rPr>
         <w:t>netgenerate</w:t>
       </w:r>
       <w:r>
@@ -24981,9 +24975,6 @@
         <w:t xml:space="preserve"> yang dihasilkan oleh </w:t>
       </w:r>
       <w:r>
-        <w:rPr>
-          <w:i/>
-        </w:rPr>
         <w:t>netgenerate</w:t>
       </w:r>
       <w:r>
@@ -25020,18 +25011,12 @@
         <w:t xml:space="preserve"> SUMO yaitu </w:t>
       </w:r>
       <w:r>
-        <w:rPr>
-          <w:i/>
-        </w:rPr>
         <w:t>randomTrips</w:t>
       </w:r>
       <w:r>
         <w:t xml:space="preserve"> dan </w:t>
       </w:r>
       <w:r>
-        <w:rPr>
-          <w:i/>
-        </w:rPr>
         <w:t>duarouter</w:t>
       </w:r>
       <w:r>
@@ -25132,9 +25117,6 @@
         <w:t xml:space="preserve"> </w:t>
       </w:r>
       <w:r>
-        <w:rPr>
-          <w:i/>
-        </w:rPr>
         <w:t>traceExporter</w:t>
       </w:r>
       <w:r>
@@ -25256,9 +25238,6 @@
         <w:t xml:space="preserve"> dengan ekstensi .net.xml menggunakan tools SUMO yaitu </w:t>
       </w:r>
       <w:r>
-        <w:rPr>
-          <w:i/>
-        </w:rPr>
         <w:t>netconvert</w:t>
       </w:r>
       <w:r>
@@ -25286,18 +25265,12 @@
         <w:t xml:space="preserve"> menggunakan </w:t>
       </w:r>
       <w:r>
-        <w:rPr>
-          <w:i/>
-        </w:rPr>
         <w:t>randomTrips</w:t>
       </w:r>
       <w:r>
         <w:t xml:space="preserve"> dan </w:t>
       </w:r>
       <w:r>
-        <w:rPr>
-          <w:i/>
-        </w:rPr>
         <w:t>duarouter</w:t>
       </w:r>
       <w:r>
@@ -26561,9 +26534,6 @@
         <w:t xml:space="preserve"> yaitu </w:t>
       </w:r>
       <w:r>
-        <w:rPr>
-          <w:i/>
-        </w:rPr>
         <w:t>netgenerate</w:t>
       </w:r>
       <w:r>
@@ -26591,9 +26561,6 @@
         <w:t xml:space="preserve"> Berikut perintah </w:t>
       </w:r>
       <w:r>
-        <w:rPr>
-          <w:i/>
-        </w:rPr>
         <w:t>netgenerate</w:t>
       </w:r>
       <w:r>
@@ -26621,9 +26588,6 @@
         <w:t xml:space="preserve">Gambar hasil peta yang telah dibuat dengan </w:t>
       </w:r>
       <w:r>
-        <w:rPr>
-          <w:i/>
-        </w:rPr>
         <w:t>netgenerate</w:t>
       </w:r>
       <w:r>
@@ -26672,18 +26636,12 @@
         <w:rPr>
           <w:i/>
         </w:rPr>
-        <w:t>tools randomTrips</w:t>
-      </w:r>
-      <w:r>
-        <w:rPr>
-          <w:i/>
-        </w:rPr>
-        <w:t>.</w:t>
-      </w:r>
-      <w:r>
-        <w:rPr>
-          <w:i/>
-        </w:rPr>
+        <w:t xml:space="preserve">tools </w:t>
+      </w:r>
+      <w:r>
+        <w:t>randomTrips.</w:t>
+      </w:r>
+      <w:r>
         <w:t xml:space="preserve"> </w:t>
       </w:r>
       <w:r>
@@ -26693,7 +26651,10 @@
         <w:rPr>
           <w:i/>
         </w:rPr>
-        <w:t>tools randomTrips</w:t>
+        <w:t xml:space="preserve">tools </w:t>
+      </w:r>
+      <w:r>
+        <w:t>randomTrips</w:t>
       </w:r>
       <w:r>
         <w:t xml:space="preserve"> untuk membuat </w:t>
@@ -26708,35 +26669,397 @@
         <w:t xml:space="preserve"> sebanyak </w:t>
       </w:r>
       <w:r>
-        <w:rPr>
-          <w:i/>
-        </w:rPr>
-        <w:t>n node</w:t>
-      </w:r>
-      <w:r>
-        <w:t xml:space="preserve"> dengan pergeraka</w:t>
+        <w:t>n</w:t>
+      </w:r>
+      <w:r>
+        <w:rPr>
+          <w:i/>
+        </w:rPr>
+        <w:t xml:space="preserve"> node</w:t>
+      </w:r>
+      <w:r>
+        <w:t xml:space="preserve"> dengan pergerakannya dapat dilihat pada gambar</w:t>
+      </w:r>
+    </w:p>
+    <w:p>
+      <w:pPr>
+        <w:ind w:firstLine="720"/>
+        <w:jc w:val="both"/>
+      </w:pPr>
+      <w:r>
+        <w:t>Selanjutnya dibuatkan rute yang digunakan kendaraan untuk mencapai tujuan</w:t>
+      </w:r>
+      <w:r>
+        <w:t xml:space="preserve"> dari </w:t>
+      </w:r>
+      <w:r>
+        <w:rPr>
+          <w:i/>
+        </w:rPr>
+        <w:t>file</w:t>
+      </w:r>
+      <w:r>
+        <w:t xml:space="preserve"> hasil sebelumnya menggunakan </w:t>
+      </w:r>
+      <w:r>
+        <w:rPr>
+          <w:i/>
+        </w:rPr>
+        <w:lastRenderedPageBreak/>
+        <w:t xml:space="preserve">tools </w:t>
+      </w:r>
+      <w:r>
+        <w:t>duarouter</w:t>
+      </w:r>
+      <w:r>
+        <w:t xml:space="preserve">. Secara </w:t>
+      </w:r>
+      <w:r>
+        <w:rPr>
+          <w:i/>
+        </w:rPr>
+        <w:t>default</w:t>
+      </w:r>
+      <w:r>
+        <w:t xml:space="preserve"> algoritma yang digunakan untuk membuat rute ini adalah algoritma dijkstra. Perintah penggunaan </w:t>
+      </w:r>
+      <w:r>
+        <w:rPr>
+          <w:i/>
+        </w:rPr>
+        <w:t xml:space="preserve">tools </w:t>
+      </w:r>
+      <w:r>
+        <w:t>duarouter</w:t>
+      </w:r>
+      <w:r>
+        <w:t xml:space="preserve"> dapat dilihat pada gambar</w:t>
+      </w:r>
+    </w:p>
+    <w:p>
+      <w:pPr>
+        <w:ind w:firstLine="720"/>
+        <w:jc w:val="both"/>
+      </w:pPr>
+      <w:r>
+        <w:t xml:space="preserve">Untuk menjadikan peta dan pergerakan </w:t>
+      </w:r>
+      <w:r>
+        <w:rPr>
+          <w:i/>
+        </w:rPr>
+        <w:t>node</w:t>
+      </w:r>
+      <w:r>
+        <w:t xml:space="preserve"> yang telah di</w:t>
+      </w:r>
+      <w:r>
+        <w:rPr>
+          <w:i/>
+        </w:rPr>
+        <w:t>generate</w:t>
+      </w:r>
+      <w:r>
+        <w:t xml:space="preserve"> menjadi sebuah skenario dalam bentuk </w:t>
+      </w:r>
+      <w:r>
+        <w:rPr>
+          <w:i/>
+        </w:rPr>
+        <w:t>file</w:t>
+      </w:r>
+      <w:r>
+        <w:t xml:space="preserve"> berekstensi .xml, dibutuhkan sebuah </w:t>
+      </w:r>
+      <w:r>
+        <w:rPr>
+          <w:i/>
+        </w:rPr>
+        <w:t>file</w:t>
+      </w:r>
+      <w:r>
+        <w:t xml:space="preserve"> skrip dengan ekstensi .sumocfg guna menggabungkan </w:t>
+      </w:r>
+      <w:r>
+        <w:rPr>
+          <w:i/>
+        </w:rPr>
+        <w:t>file</w:t>
+      </w:r>
+      <w:r>
+        <w:t xml:space="preserve"> peta dan rute pergerakan </w:t>
+      </w:r>
+      <w:r>
+        <w:rPr>
+          <w:i/>
+        </w:rPr>
+        <w:t>node</w:t>
+      </w:r>
+      <w:r>
+        <w:t xml:space="preserve">. Isi dari </w:t>
+      </w:r>
+      <w:r>
+        <w:rPr>
+          <w:i/>
+        </w:rPr>
+        <w:t>file</w:t>
+      </w:r>
+      <w:r>
+        <w:t xml:space="preserve"> skrip tersebut dapat dilihat pada gambar</w:t>
+      </w:r>
+    </w:p>
+    <w:p>
+      <w:pPr>
+        <w:ind w:firstLine="720"/>
+        <w:jc w:val="both"/>
+      </w:pPr>
+      <w:r>
+        <w:rPr>
+          <w:i/>
+        </w:rPr>
+        <w:t>File</w:t>
+      </w:r>
+      <w:r>
+        <w:t xml:space="preserve"> .sumocfg disimpan dalam direktori yang sama dengan </w:t>
+      </w:r>
+      <w:r>
+        <w:rPr>
+          <w:i/>
+        </w:rPr>
+        <w:t>file</w:t>
+      </w:r>
+      <w:r>
+        <w:t xml:space="preserve"> peta dan </w:t>
+      </w:r>
+      <w:r>
+        <w:rPr>
+          <w:i/>
+        </w:rPr>
+        <w:t>file</w:t>
+      </w:r>
+      <w:r>
+        <w:t xml:space="preserve"> rute pergerakan </w:t>
+      </w:r>
+      <w:r>
+        <w:rPr>
+          <w:i/>
+        </w:rPr>
+        <w:t>node</w:t>
+      </w:r>
+      <w:r>
+        <w:t xml:space="preserve">. Untuk percobaan sebelum dikonversi, </w:t>
+      </w:r>
+      <w:r>
+        <w:rPr>
+          <w:i/>
+        </w:rPr>
+        <w:t>file</w:t>
+      </w:r>
+      <w:r>
+        <w:t xml:space="preserve"> .sumocfg dapat dibuka dengan menggunakan </w:t>
+      </w:r>
+      <w:r>
+        <w:rPr>
+          <w:i/>
+        </w:rPr>
+        <w:t xml:space="preserve">tools </w:t>
+      </w:r>
+      <w:r>
+        <w:t>sumo-gui</w:t>
+      </w:r>
+      <w:r>
+        <w:t>. Cuplikan pergerakan kendaraan dapat dilihat pada gambar</w:t>
+      </w:r>
+    </w:p>
+    <w:p>
+      <w:pPr>
+        <w:ind w:firstLine="720"/>
+        <w:jc w:val="both"/>
+      </w:pPr>
+      <w:r>
+        <w:t xml:space="preserve">Kemudian buat </w:t>
+      </w:r>
+      <w:r>
+        <w:rPr>
+          <w:i/>
+        </w:rPr>
+        <w:t>file</w:t>
+      </w:r>
+      <w:r>
+        <w:t xml:space="preserve"> skenario dalam bentuk </w:t>
+      </w:r>
+      <w:r>
+        <w:rPr>
+          <w:i/>
+        </w:rPr>
+        <w:t>file</w:t>
+      </w:r>
+      <w:r>
+        <w:t xml:space="preserve"> .xml dari sebuah </w:t>
+      </w:r>
+      <w:r>
+        <w:rPr>
+          <w:i/>
+        </w:rPr>
+        <w:t>file</w:t>
+      </w:r>
+      <w:r>
+        <w:t xml:space="preserve"> skrip berekstensi .sumocfg menggunakan </w:t>
+      </w:r>
+      <w:r>
+        <w:rPr>
+          <w:i/>
+        </w:rPr>
+        <w:t>tools</w:t>
+      </w:r>
+      <w:r>
+        <w:t xml:space="preserve"> SUMO</w:t>
+      </w:r>
+      <w:r>
+        <w:t xml:space="preserve">. Perintah untuk menggunakan </w:t>
+      </w:r>
+      <w:r>
+        <w:rPr>
+          <w:i/>
+        </w:rPr>
+        <w:t xml:space="preserve">tools </w:t>
+      </w:r>
+      <w:r>
+        <w:t xml:space="preserve">SUMO </w:t>
+      </w:r>
+      <w:r>
+        <w:t>dapat dilihat pada gambar</w:t>
+      </w:r>
+    </w:p>
+    <w:p>
+      <w:pPr>
+        <w:ind w:firstLine="720"/>
+        <w:jc w:val="both"/>
+      </w:pPr>
+      <w:r>
+        <w:rPr>
+          <w:i/>
+        </w:rPr>
+        <w:t>File</w:t>
+      </w:r>
+      <w:r>
+        <w:t xml:space="preserve"> skenario berekstensi .xml selanjutnya dikonversi ke dalam bentuk </w:t>
+      </w:r>
+      <w:r>
+        <w:rPr>
+          <w:i/>
+        </w:rPr>
+        <w:t>file</w:t>
+      </w:r>
+      <w:r>
+        <w:t xml:space="preserve"> berekstensi .tcl agar dapat disimulasikan menggunakan NS-2. </w:t>
+      </w:r>
+      <w:r>
+        <w:rPr>
+          <w:i/>
+        </w:rPr>
+        <w:t>Tools</w:t>
+      </w:r>
+      <w:r>
+        <w:t xml:space="preserve"> yang digunakan untuk melakukan konversi ini adalah </w:t>
+      </w:r>
+      <w:r>
+        <w:rPr>
+          <w:i/>
+        </w:rPr>
+        <w:t>traceExporter</w:t>
+      </w:r>
+      <w:r>
+        <w:t xml:space="preserve">. Perintah untuk menggunakan </w:t>
+      </w:r>
+      <w:r>
+        <w:rPr>
+          <w:i/>
+        </w:rPr>
+        <w:t>traceExporter</w:t>
+      </w:r>
+      <w:r>
+        <w:t xml:space="preserve"> dapat dilihat pada gambar</w:t>
+      </w:r>
+    </w:p>
+    <w:p/>
+    <w:p>
+      <w:pPr>
+        <w:pStyle w:val="Heading3"/>
+        <w:rPr>
+          <w:i/>
+        </w:rPr>
+      </w:pPr>
+      <w:r>
+        <w:t xml:space="preserve">Skenario </w:t>
+      </w:r>
+      <w:r>
+        <w:rPr>
+          <w:i/>
+        </w:rPr>
+        <w:t>Real</w:t>
+      </w:r>
+    </w:p>
+    <w:p/>
+    <w:p>
+      <w:pPr>
+        <w:ind w:firstLine="576"/>
+        <w:jc w:val="both"/>
+      </w:pPr>
+      <w:r>
+        <w:t>Dalam mengimplementasikan skenario real, langkah pertama adalah dengan menentukan area yang akan dijadikan area simulasi. Pada Tugas Akhir ini penulis mengambil area jalan sekitar Kertajaya Surabaya. Setelah menentukan area simulasi, ekspor data peta tersebut dari OpenStreetMap</w:t>
+      </w:r>
+      <w:r>
+        <w:t xml:space="preserve"> seperti yang ditunjukkan pada gambar</w:t>
+      </w:r>
+    </w:p>
+    <w:p>
+      <w:pPr>
+        <w:ind w:firstLine="576"/>
+        <w:jc w:val="both"/>
+      </w:pPr>
+      <w:r>
+        <w:t xml:space="preserve">File hasil ekspor dari OpenStreetMap tersebut adalah file peta dengan ekstensi .osm. Kemudian konversi file .osm tersebut menjadi peta dalam bentuk file berekstensi .xml menggunakan </w:t>
+      </w:r>
+      <w:r>
+        <w:lastRenderedPageBreak/>
+        <w:t>tools netconvert. Perintah untuk menggunakan netconver</w:t>
+      </w:r>
+      <w:r>
+        <w:t>t dapat dilihat pada gambar</w:t>
+      </w:r>
+    </w:p>
+    <w:p>
+      <w:pPr>
+        <w:ind w:firstLine="576"/>
+        <w:jc w:val="both"/>
+      </w:pPr>
+      <w:r>
+        <w:t>Hasil konversi peta dari file berekstensi .osm menjadi file berekstensi .xml dapat dilihat menggunakan tools sumo-gui seperti yang ditunjukkan pada gambar</w:t>
+      </w:r>
+    </w:p>
+    <w:p>
+      <w:pPr>
+        <w:ind w:firstLine="576"/>
+        <w:jc w:val="both"/>
+      </w:pPr>
+      <w:r>
+        <w:t xml:space="preserve">Langkah selanjutnya sama dengan ketika membuat skenario mobilitas grid, yaitu membuat node, asal, dan tujuan node menggunakan tools randomTrips. Lalu membuat rute node untuk sampai ke tujuan menggunakan tools duarouter. Kemudian membuat file skenario berekstensi </w:t>
+      </w:r>
+      <w:r>
+        <w:t>.xml menggunakan tools SUMO dengan bantuan file skrip berekstensi .sumocfg. Selanjutnya konversikan file skenario berekstensi .xml tersebut menjadi file skenario berekstensi .tcl untuk dapat disimulasikan pada NS-2 menggunakan tools traceExporter. Perintah untuk menggunakan tools tersebut sama dengan ketika membuat skenario grid di atas.</w:t>
+      </w:r>
+    </w:p>
+    <w:p>
+      <w:pPr>
+        <w:ind w:firstLine="576"/>
+        <w:jc w:val="both"/>
+      </w:pPr>
+      <w:r>
+        <w:t>Untuk melihat percobaan pergerakan node pada file .sumocfg dapat dengan menggunakan tools sumo-gui seperti pada gambar</w:t>
       </w:r>
       <w:bookmarkStart w:id="100" w:name="_GoBack"/>
       <w:bookmarkEnd w:id="100"/>
-      <w:r>
-        <w:t>nnya dapat dilihat pada gambar</w:t>
-      </w:r>
-    </w:p>
-    <w:p/>
-    <w:p>
-      <w:pPr>
-        <w:pStyle w:val="Heading3"/>
-      </w:pPr>
-      <w:r>
-        <w:lastRenderedPageBreak/>
-        <w:t xml:space="preserve">Skenario </w:t>
-      </w:r>
-      <w:r>
-        <w:rPr>
-          <w:i/>
-        </w:rPr>
-        <w:t>Real</w:t>
-      </w:r>
     </w:p>
     <w:p>
       <w:pPr>
@@ -26789,7 +27112,10 @@
         <w:pStyle w:val="Heading3"/>
       </w:pPr>
       <w:r>
-        <w:t xml:space="preserve">Penambahan Metode Evaluasi pada Tiap </w:t>
+        <w:t xml:space="preserve">Penambahan </w:t>
+      </w:r>
+      <w:r>
+        <w:t xml:space="preserve">Evaluasi pada Tiap </w:t>
       </w:r>
       <w:r>
         <w:rPr>
@@ -26882,6 +27208,7 @@
         <w:pStyle w:val="Heading3"/>
       </w:pPr>
       <w:r>
+        <w:lastRenderedPageBreak/>
         <w:t xml:space="preserve">Implementasi </w:t>
       </w:r>
       <w:r>
@@ -38575,7 +38902,7 @@
           <w:rPr>
             <w:noProof/>
           </w:rPr>
-          <w:t>21</w:t>
+          <w:t>28</w:t>
         </w:r>
         <w:r>
           <w:rPr>
@@ -38997,7 +39324,7 @@
           <w:rPr>
             <w:noProof/>
           </w:rPr>
-          <w:t>29</w:t>
+          <w:t>23</w:t>
         </w:r>
         <w:r>
           <w:rPr>
@@ -43294,7 +43621,7 @@
 </file>
 
 <file path=customXml/itemProps1.xml><?xml version="1.0" encoding="utf-8"?>
-<ds:datastoreItem xmlns:ds="http://schemas.openxmlformats.org/officeDocument/2006/customXml" ds:itemID="{E5EBEEB7-2AC2-4B45-A94C-4ACBF763D38D}">
+<ds:datastoreItem xmlns:ds="http://schemas.openxmlformats.org/officeDocument/2006/customXml" ds:itemID="{49A53826-9AAE-4E4F-B753-CD6C79F15828}">
   <ds:schemaRefs>
     <ds:schemaRef ds:uri="http://schemas.openxmlformats.org/officeDocument/2006/bibliography"/>
   </ds:schemaRefs>

</xml_diff>

<commit_message>
bab 4.4 tapi 4.2 sama 4.3 belum
</commit_message>
<xml_diff>
--- a/Buku_TA_5113100083.docx
+++ b/Buku_TA_5113100083.docx
@@ -27058,8 +27058,6 @@
       <w:r>
         <w:t>Untuk melihat percobaan pergerakan node pada file .sumocfg dapat dengan menggunakan tools sumo-gui seperti pada gambar</w:t>
       </w:r>
-      <w:bookmarkStart w:id="100" w:name="_GoBack"/>
-      <w:bookmarkEnd w:id="100"/>
     </w:p>
     <w:p>
       <w:pPr>
@@ -27071,180 +27069,546 @@
       <w:pPr>
         <w:pStyle w:val="Heading2"/>
       </w:pPr>
-      <w:bookmarkStart w:id="101" w:name="_Toc470245324"/>
+      <w:bookmarkStart w:id="100" w:name="_Toc470245324"/>
       <w:r>
         <w:t>Implementasi</w:t>
       </w:r>
+      <w:bookmarkEnd w:id="100"/>
+      <w:r>
+        <w:t xml:space="preserve"> Modifikasi pada </w:t>
+      </w:r>
+      <w:r>
+        <w:rPr>
+          <w:i/>
+        </w:rPr>
+        <w:t>Routing Protocol</w:t>
+      </w:r>
+      <w:r>
+        <w:t xml:space="preserve"> AODV</w:t>
+      </w:r>
+    </w:p>
+    <w:p/>
+    <w:p>
+      <w:pPr>
+        <w:pStyle w:val="Heading3"/>
+        <w:rPr>
+          <w:i/>
+        </w:rPr>
+      </w:pPr>
+      <w:r>
+        <w:t xml:space="preserve">Modifikasi </w:t>
+      </w:r>
+      <w:r>
+        <w:rPr>
+          <w:i/>
+        </w:rPr>
+        <w:t>Packet Header</w:t>
+      </w:r>
+    </w:p>
+    <w:p>
+      <w:pPr>
+        <w:pStyle w:val="Heading3"/>
+      </w:pPr>
+      <w:r>
+        <w:t xml:space="preserve">Penambahan </w:t>
+      </w:r>
+      <w:r>
+        <w:t xml:space="preserve">Evaluasi pada Tiap </w:t>
+      </w:r>
+      <w:r>
+        <w:rPr>
+          <w:i/>
+        </w:rPr>
+        <w:t>Node</w:t>
+      </w:r>
+    </w:p>
+    <w:p>
+      <w:pPr>
+        <w:pStyle w:val="Heading3"/>
+      </w:pPr>
+      <w:r>
+        <w:t>Implementasi</w:t>
+      </w:r>
+      <w:r>
+        <w:t xml:space="preserve"> ECDSA</w:t>
+      </w:r>
+    </w:p>
+    <w:p>
+      <w:pPr>
+        <w:pStyle w:val="Heading3"/>
+      </w:pPr>
+      <w:r>
+        <w:t xml:space="preserve">Modifikasi Pemilihan </w:t>
+      </w:r>
+      <w:r>
+        <w:rPr>
+          <w:i/>
+        </w:rPr>
+        <w:t>Node</w:t>
+      </w:r>
+    </w:p>
+    <w:p/>
+    <w:p>
+      <w:pPr>
+        <w:pStyle w:val="Heading2"/>
+      </w:pPr>
+      <w:r>
+        <w:t xml:space="preserve">Implementasi Simulasi </w:t>
+      </w:r>
+      <w:r>
+        <w:t>pada NS-2</w:t>
+      </w:r>
+    </w:p>
+    <w:p/>
+    <w:p>
+      <w:pPr>
+        <w:pStyle w:val="Heading3"/>
+      </w:pPr>
+      <w:r>
+        <w:t xml:space="preserve">Implementasi </w:t>
+      </w:r>
+      <w:r>
+        <w:rPr>
+          <w:i/>
+        </w:rPr>
+        <w:t>Blackhole Attack</w:t>
+      </w:r>
+    </w:p>
+    <w:p>
+      <w:pPr>
+        <w:pStyle w:val="Heading3"/>
+        <w:rPr>
+          <w:i/>
+        </w:rPr>
+      </w:pPr>
+      <w:r>
+        <w:t xml:space="preserve">Implementasi </w:t>
+      </w:r>
+      <w:r>
+        <w:rPr>
+          <w:i/>
+        </w:rPr>
+        <w:t>Wormhole Attack</w:t>
+      </w:r>
+    </w:p>
+    <w:p/>
+    <w:p>
+      <w:pPr>
+        <w:pStyle w:val="Heading2"/>
+      </w:pPr>
+      <w:r>
+        <w:t>Implementasi Metrik Analisis</w:t>
+      </w:r>
+    </w:p>
+    <w:p/>
+    <w:p>
+      <w:pPr>
+        <w:ind w:firstLine="576"/>
+        <w:jc w:val="both"/>
+      </w:pPr>
+      <w:r>
+        <w:t xml:space="preserve">Simulasi yang telah dijalankan oleh NS-2 menghasilkan keluaran sebuah </w:t>
+      </w:r>
+      <w:r>
+        <w:rPr>
+          <w:i/>
+        </w:rPr>
+        <w:t>tracefile</w:t>
+      </w:r>
+      <w:r>
+        <w:t xml:space="preserve"> yang berisikan data mengenai apa saja </w:t>
+      </w:r>
+      <w:r>
+        <w:lastRenderedPageBreak/>
+        <w:t xml:space="preserve">yang terjadi selama simulasi dalam bentuk </w:t>
+      </w:r>
+      <w:r>
+        <w:rPr>
+          <w:i/>
+        </w:rPr>
+        <w:t>plain text</w:t>
+      </w:r>
+      <w:r>
+        <w:t xml:space="preserve">. Dari data </w:t>
+      </w:r>
+      <w:r>
+        <w:rPr>
+          <w:i/>
+        </w:rPr>
+        <w:t>tracefile</w:t>
+      </w:r>
+      <w:r>
+        <w:t xml:space="preserve">, dapat dilakukan analisis performa </w:t>
+      </w:r>
+      <w:r>
+        <w:rPr>
+          <w:i/>
+        </w:rPr>
+        <w:t>routing protocol</w:t>
+      </w:r>
+      <w:r>
+        <w:t xml:space="preserve"> dengan mengukur beberapa metrik. Pada Tugas Akhir ini, metrik yang akan dianalisis adalah </w:t>
+      </w:r>
+      <w:r>
+        <w:rPr>
+          <w:i/>
+        </w:rPr>
+        <w:t>Packet Delivery Ratio</w:t>
+      </w:r>
+      <w:r>
+        <w:t xml:space="preserve"> (PDR), Rata-rata </w:t>
+      </w:r>
+      <w:r>
+        <w:rPr>
+          <w:i/>
+        </w:rPr>
+        <w:t>End to End Delay</w:t>
+      </w:r>
+      <w:r>
+        <w:t xml:space="preserve"> (E2E), dan </w:t>
+      </w:r>
+      <w:r>
+        <w:rPr>
+          <w:i/>
+        </w:rPr>
+        <w:t>Routing Overhead</w:t>
+      </w:r>
+      <w:r>
+        <w:t xml:space="preserve"> (RO).</w:t>
+      </w:r>
+    </w:p>
+    <w:p/>
+    <w:p>
+      <w:pPr>
+        <w:pStyle w:val="Heading3"/>
+        <w:rPr>
+          <w:i/>
+        </w:rPr>
+      </w:pPr>
+      <w:r>
+        <w:t xml:space="preserve">Implementasi </w:t>
+      </w:r>
+      <w:r>
+        <w:rPr>
+          <w:i/>
+        </w:rPr>
+        <w:t>Packet Delivery Ratio</w:t>
+      </w:r>
+      <w:r>
+        <w:rPr>
+          <w:i/>
+        </w:rPr>
+        <w:t xml:space="preserve"> </w:t>
+      </w:r>
+      <w:r>
+        <w:t>(PDR)</w:t>
+      </w:r>
+    </w:p>
+    <w:p/>
+    <w:p>
+      <w:pPr>
+        <w:ind w:firstLine="720"/>
+        <w:jc w:val="both"/>
+      </w:pPr>
+      <w:r>
+        <w:t xml:space="preserve">Pada bagian telah ditunjukkan contoh struktur data </w:t>
+      </w:r>
+      <w:r>
+        <w:rPr>
+          <w:i/>
+        </w:rPr>
+        <w:t>event</w:t>
+      </w:r>
+      <w:r>
+        <w:t xml:space="preserve"> yang dicatat dalam </w:t>
+      </w:r>
+      <w:r>
+        <w:rPr>
+          <w:i/>
+        </w:rPr>
+        <w:t>tracefile</w:t>
+      </w:r>
+      <w:r>
+        <w:t xml:space="preserve"> oleh NS-2. Kemud</w:t>
+      </w:r>
+      <w:r>
+        <w:t xml:space="preserve">ian, pada persamaan </w:t>
+      </w:r>
+      <w:r>
+        <w:t xml:space="preserve">telah dijelaskan bagaimana menghitung PDR. Dengan begitu, dilakukan penghitungan PDR melalui bantuan skrip awk. Skrip awk untuk menghitung PDR </w:t>
+      </w:r>
+      <w:r>
+        <w:t xml:space="preserve">berdasarkan kedua informasi tersebut </w:t>
+      </w:r>
+      <w:r>
+        <w:t>dapat dilihat pada lampiran.</w:t>
+      </w:r>
+    </w:p>
+    <w:p>
+      <w:pPr>
+        <w:ind w:firstLine="720"/>
+        <w:jc w:val="both"/>
+      </w:pPr>
+      <w:r>
+        <w:t xml:space="preserve">Dalam perhitungan PDR, kata kunci yang perlu diperhatikan dari </w:t>
+      </w:r>
+      <w:r>
+        <w:rPr>
+          <w:i/>
+        </w:rPr>
+        <w:t>tracefile</w:t>
+      </w:r>
+      <w:r>
+        <w:t xml:space="preserve"> adalah </w:t>
+      </w:r>
+      <w:r>
+        <w:rPr>
+          <w:i/>
+        </w:rPr>
+        <w:t>layer</w:t>
+      </w:r>
+      <w:r>
+        <w:t xml:space="preserve"> AGT, karena kata kunci tersebut menunjukkan </w:t>
+      </w:r>
+      <w:r>
+        <w:rPr>
+          <w:i/>
+        </w:rPr>
+        <w:t>event</w:t>
+      </w:r>
+      <w:r>
+        <w:t xml:space="preserve"> yang bersangkutan dengan paket komunikasi data. Kemudian hitung jumlah paket yang dikirimkan dan paket yang diterima dengan menggunakan karakter</w:t>
+      </w:r>
+      <w:r>
+        <w:t xml:space="preserve"> pada kolom pertama</w:t>
+      </w:r>
+      <w:r>
+        <w:t xml:space="preserve"> sebagai </w:t>
+      </w:r>
+      <w:r>
+        <w:rPr>
+          <w:i/>
+        </w:rPr>
+        <w:t>filter</w:t>
+      </w:r>
+      <w:r>
+        <w:t>, karena kolom</w:t>
+      </w:r>
+      <w:r>
+        <w:t xml:space="preserve"> pertama yang menunjukkan </w:t>
+      </w:r>
+      <w:r>
+        <w:rPr>
+          <w:i/>
+        </w:rPr>
+        <w:t>event</w:t>
+      </w:r>
+      <w:r>
+        <w:t xml:space="preserve"> yang terjadi dari sebuah paket.</w:t>
+      </w:r>
+      <w:r>
+        <w:t xml:space="preserve"> Setelah itu nilai PDR dapat dihitung dengan persamaan yang telah dijelaskan. </w:t>
+      </w:r>
+      <w:r>
+        <w:rPr>
+          <w:i/>
+        </w:rPr>
+        <w:t>Pseudocode</w:t>
+      </w:r>
+      <w:r>
+        <w:t xml:space="preserve"> untuk menghitung PDR dapat dilihat pada gambar</w:t>
+      </w:r>
+    </w:p>
+    <w:p>
+      <w:pPr>
+        <w:ind w:firstLine="720"/>
+        <w:jc w:val="both"/>
+      </w:pPr>
+      <w:r>
+        <w:t xml:space="preserve">Contoh perintah pengeksekusian skrip awk untuk menganalisis </w:t>
+      </w:r>
+      <w:r>
+        <w:rPr>
+          <w:i/>
+        </w:rPr>
+        <w:t>tracefile</w:t>
+      </w:r>
+      <w:r>
+        <w:t xml:space="preserve"> beserta outputnya dapat dilihat</w:t>
+      </w:r>
+      <w:r>
+        <w:t xml:space="preserve"> masing-masing</w:t>
+      </w:r>
+      <w:r>
+        <w:t xml:space="preserve"> pada gambar dan </w:t>
+      </w:r>
+    </w:p>
+    <w:p/>
+    <w:p>
+      <w:pPr>
+        <w:pStyle w:val="Heading3"/>
+        <w:rPr>
+          <w:i/>
+        </w:rPr>
+      </w:pPr>
+      <w:r>
+        <w:t xml:space="preserve">Implementasi </w:t>
+      </w:r>
+      <w:r>
+        <w:t xml:space="preserve">Rata-rata </w:t>
+      </w:r>
+      <w:r>
+        <w:rPr>
+          <w:i/>
+        </w:rPr>
+        <w:t>End to End Delay</w:t>
+      </w:r>
+      <w:r>
+        <w:rPr>
+          <w:i/>
+        </w:rPr>
+        <w:t xml:space="preserve"> </w:t>
+      </w:r>
+      <w:r>
+        <w:t>(E2E)</w:t>
+      </w:r>
+    </w:p>
+    <w:p/>
+    <w:p>
+      <w:pPr>
+        <w:ind w:firstLine="720"/>
+        <w:jc w:val="both"/>
+      </w:pPr>
+      <w:r>
+        <w:t xml:space="preserve">Perhitungan E2E </w:t>
+      </w:r>
+      <w:r>
+        <w:t>telah dijelaskan melalui persamaan. Skrip awk untuk menghitung E2E dapat dilihat pada lampiran</w:t>
+      </w:r>
+    </w:p>
+    <w:p>
+      <w:pPr>
+        <w:ind w:firstLine="720"/>
+        <w:jc w:val="both"/>
+      </w:pPr>
+      <w:r>
+        <w:t>Dalam perhitungan E2E, l</w:t>
+      </w:r>
+      <w:r>
+        <w:t>angkah yang digunakan untuk mendapatkan E2E hampir sama dengan ketika mencari PDR, hanya saja yang perlu diperhatikan adalah waktu dari sebuah event yang tercatat pada kolom ke-2</w:t>
+      </w:r>
+      <w:r>
+        <w:t xml:space="preserve"> dengan filter event pada kolom ke-</w:t>
+      </w:r>
+      <w:r>
+        <w:lastRenderedPageBreak/>
+        <w:t>4 adalah layer AGT dan event pada kolom pertama guna membedakan paket dikirim atau diterima</w:t>
+      </w:r>
+      <w:r>
+        <w:t>.</w:t>
+      </w:r>
+      <w:r>
+        <w:t xml:space="preserve"> Setelah seluruh baris yang memenuhi didapatkan, akan dihitung delay dari paket dengan mengurangi waktu dari paket diterima dengan waktu dari paket dikirim dengan sayarat memiliki id paket yang sama.</w:t>
+      </w:r>
+    </w:p>
+    <w:p>
+      <w:pPr>
+        <w:ind w:firstLine="720"/>
+        <w:jc w:val="both"/>
+      </w:pPr>
+      <w:r>
+        <w:t>Setelah mendapatkan delay paket, langkah selanjutnya adalah dengan mencari rata-rata dari delay tersebut dengan menjumlahkan semua delay paket dan membaginya dengan jumlah paket. Pseudocode untuk menghitung rata-rata end to end delay dapat dilihat pada gambar</w:t>
+      </w:r>
+    </w:p>
+    <w:p>
+      <w:pPr>
+        <w:ind w:firstLine="720"/>
+        <w:jc w:val="both"/>
+      </w:pPr>
+      <w:r>
+        <w:t xml:space="preserve">Contoh perintah pengeksekusian skrip awk untuk menganalisis </w:t>
+      </w:r>
+      <w:r>
+        <w:rPr>
+          <w:i/>
+        </w:rPr>
+        <w:t>tracefile</w:t>
+      </w:r>
+      <w:r>
+        <w:t xml:space="preserve"> beserta outputnya dapat dilihat masing-masing pada gambar dan </w:t>
+      </w:r>
+    </w:p>
+    <w:p/>
+    <w:p>
+      <w:pPr>
+        <w:pStyle w:val="Heading3"/>
+        <w:rPr>
+          <w:i/>
+        </w:rPr>
+      </w:pPr>
+      <w:r>
+        <w:t xml:space="preserve">Implementasi </w:t>
+      </w:r>
+      <w:r>
+        <w:rPr>
+          <w:i/>
+        </w:rPr>
+        <w:t>Routing Overhead</w:t>
+      </w:r>
+      <w:r>
+        <w:rPr>
+          <w:i/>
+        </w:rPr>
+        <w:t xml:space="preserve"> </w:t>
+      </w:r>
+      <w:r>
+        <w:t>(</w:t>
+      </w:r>
+      <w:r>
+        <w:t>RO</w:t>
+      </w:r>
+      <w:r>
+        <w:t>)</w:t>
+      </w:r>
+    </w:p>
+    <w:p/>
+    <w:p>
+      <w:pPr>
+        <w:ind w:firstLine="720"/>
+        <w:jc w:val="both"/>
+      </w:pPr>
+      <w:r>
+        <w:t>Perhitungan RO telah dijelaskan pada persamaan. Skrip awk untuk menghitung RO dapat dilihat pada lampiran</w:t>
+      </w:r>
+    </w:p>
+    <w:p>
+      <w:pPr>
+        <w:ind w:firstLine="720"/>
+        <w:jc w:val="both"/>
+      </w:pPr>
+      <w:r>
+        <w:t>Seperti yang telah dijelaskan sebelumnya, routing overhead merupakan jumlah dari paket kontrol routing baik itu RREQ, RREP, maupun RERR. Dengan begitu, untuk mendapatkan RO yang perlu dilakukan adalah menjumlahkan tiap paket dengan filter event sent pada kolom pertama dan event layer RTR pada kolom ke-4. Pseudocode untuk menghitung RO dapat dilihat pada gambar</w:t>
+      </w:r>
+    </w:p>
+    <w:p>
+      <w:pPr>
+        <w:ind w:firstLine="720"/>
+        <w:jc w:val="both"/>
+      </w:pPr>
+      <w:r>
+        <w:t xml:space="preserve">Contoh perintah pengeksekusian skrip awk untuk menganalisis </w:t>
+      </w:r>
+      <w:r>
+        <w:rPr>
+          <w:i/>
+        </w:rPr>
+        <w:t>tracefile</w:t>
+      </w:r>
+      <w:r>
+        <w:t xml:space="preserve"> beserta outputnya dapat dilihat masing-masing pada gambar dan </w:t>
+      </w:r>
+      <w:bookmarkStart w:id="101" w:name="_GoBack"/>
       <w:bookmarkEnd w:id="101"/>
-      <w:r>
-        <w:t xml:space="preserve"> Modifikasi pada </w:t>
-      </w:r>
-      <w:r>
-        <w:rPr>
-          <w:i/>
-        </w:rPr>
-        <w:t>Routing Protocol</w:t>
-      </w:r>
-      <w:r>
-        <w:t xml:space="preserve"> AODV</w:t>
-      </w:r>
-    </w:p>
-    <w:p/>
-    <w:p>
-      <w:pPr>
-        <w:pStyle w:val="Heading3"/>
-        <w:rPr>
-          <w:i/>
-        </w:rPr>
-      </w:pPr>
-      <w:r>
-        <w:t xml:space="preserve">Modifikasi </w:t>
-      </w:r>
-      <w:r>
-        <w:rPr>
-          <w:i/>
-        </w:rPr>
-        <w:t>Packet Header</w:t>
-      </w:r>
-    </w:p>
-    <w:p>
-      <w:pPr>
-        <w:pStyle w:val="Heading3"/>
-      </w:pPr>
-      <w:r>
-        <w:t xml:space="preserve">Penambahan </w:t>
-      </w:r>
-      <w:r>
-        <w:t xml:space="preserve">Evaluasi pada Tiap </w:t>
-      </w:r>
-      <w:r>
-        <w:rPr>
-          <w:i/>
-        </w:rPr>
-        <w:t>Node</w:t>
-      </w:r>
-    </w:p>
-    <w:p>
-      <w:pPr>
-        <w:pStyle w:val="Heading3"/>
-      </w:pPr>
-      <w:r>
-        <w:t>Implementasi</w:t>
-      </w:r>
-      <w:r>
-        <w:t xml:space="preserve"> ECDSA</w:t>
-      </w:r>
-    </w:p>
-    <w:p>
-      <w:pPr>
-        <w:pStyle w:val="Heading3"/>
-      </w:pPr>
-      <w:r>
-        <w:t xml:space="preserve">Modifikasi Pemilihan </w:t>
-      </w:r>
-      <w:r>
-        <w:rPr>
-          <w:i/>
-        </w:rPr>
-        <w:t>Node</w:t>
-      </w:r>
-    </w:p>
-    <w:p/>
-    <w:p>
-      <w:pPr>
-        <w:pStyle w:val="Heading2"/>
-      </w:pPr>
-      <w:r>
-        <w:t xml:space="preserve">Implementasi Simulasi </w:t>
-      </w:r>
-      <w:r>
-        <w:t>pada NS-2</w:t>
-      </w:r>
-    </w:p>
-    <w:p/>
-    <w:p>
-      <w:pPr>
-        <w:pStyle w:val="Heading3"/>
-      </w:pPr>
-      <w:r>
-        <w:t xml:space="preserve">Implementasi </w:t>
-      </w:r>
-      <w:r>
-        <w:rPr>
-          <w:i/>
-        </w:rPr>
-        <w:t>Blackhole Attack</w:t>
-      </w:r>
-    </w:p>
-    <w:p>
-      <w:pPr>
-        <w:pStyle w:val="Heading3"/>
-        <w:rPr>
-          <w:i/>
-        </w:rPr>
-      </w:pPr>
-      <w:r>
-        <w:t xml:space="preserve">Implementasi </w:t>
-      </w:r>
-      <w:r>
-        <w:rPr>
-          <w:i/>
-        </w:rPr>
-        <w:t>Wormhole Attack</w:t>
-      </w:r>
-    </w:p>
-    <w:p/>
-    <w:p>
-      <w:pPr>
-        <w:pStyle w:val="Heading2"/>
-      </w:pPr>
-      <w:r>
-        <w:t>Implementasi Metrik Analisis</w:t>
-      </w:r>
-    </w:p>
-    <w:p/>
-    <w:p>
-      <w:pPr>
-        <w:pStyle w:val="Heading3"/>
-      </w:pPr>
-      <w:r>
-        <w:lastRenderedPageBreak/>
-        <w:t xml:space="preserve">Implementasi </w:t>
-      </w:r>
-      <w:r>
-        <w:rPr>
-          <w:i/>
-        </w:rPr>
-        <w:t>Packet Delivery Ratio</w:t>
-      </w:r>
-    </w:p>
-    <w:p>
-      <w:pPr>
-        <w:pStyle w:val="Heading3"/>
-      </w:pPr>
-      <w:r>
-        <w:t xml:space="preserve">Implementasi </w:t>
-      </w:r>
-      <w:r>
-        <w:rPr>
-          <w:i/>
-        </w:rPr>
-        <w:t>Average End to End Delay</w:t>
-      </w:r>
-    </w:p>
-    <w:p>
-      <w:pPr>
-        <w:pStyle w:val="Heading3"/>
-      </w:pPr>
-      <w:r>
-        <w:t xml:space="preserve">Implementasi </w:t>
-      </w:r>
-      <w:r>
-        <w:rPr>
-          <w:i/>
-        </w:rPr>
-        <w:t>Routing Overhead</w:t>
-      </w:r>
     </w:p>
     <w:p/>
     <w:p>
@@ -27327,6 +27691,7 @@
       </w:pPr>
       <w:bookmarkStart w:id="103" w:name="_Toc470245344"/>
       <w:r>
+        <w:lastRenderedPageBreak/>
         <w:t xml:space="preserve">Lingkungan </w:t>
       </w:r>
       <w:bookmarkEnd w:id="103"/>
@@ -38902,7 +39267,7 @@
           <w:rPr>
             <w:noProof/>
           </w:rPr>
-          <w:t>28</w:t>
+          <w:t>30</w:t>
         </w:r>
         <w:r>
           <w:rPr>
@@ -39271,7 +39636,7 @@
           <w:rPr>
             <w:noProof/>
           </w:rPr>
-          <w:t>22</w:t>
+          <w:t>26</w:t>
         </w:r>
         <w:r>
           <w:rPr>
@@ -39324,7 +39689,7 @@
           <w:rPr>
             <w:noProof/>
           </w:rPr>
-          <w:t>23</w:t>
+          <w:t>25</w:t>
         </w:r>
         <w:r>
           <w:rPr>
@@ -43621,7 +43986,7 @@
 </file>
 
 <file path=customXml/itemProps1.xml><?xml version="1.0" encoding="utf-8"?>
-<ds:datastoreItem xmlns:ds="http://schemas.openxmlformats.org/officeDocument/2006/customXml" ds:itemID="{49A53826-9AAE-4E4F-B753-CD6C79F15828}">
+<ds:datastoreItem xmlns:ds="http://schemas.openxmlformats.org/officeDocument/2006/customXml" ds:itemID="{276CDD94-DB51-4E5F-AB32-E5698210557A}">
   <ds:schemaRefs>
     <ds:schemaRef ds:uri="http://schemas.openxmlformats.org/officeDocument/2006/bibliography"/>
   </ds:schemaRefs>

</xml_diff>

<commit_message>
sampek diagram alur pembuatan skenario grid
</commit_message>
<xml_diff>
--- a/Buku_TA_5113100083.docx
+++ b/Buku_TA_5113100083.docx
@@ -198,7 +198,7 @@
               </wp:anchor>
             </w:drawing>
           </mc:Choice>
-          <mc:Fallback xmlns:cx="http://schemas.microsoft.com/office/drawing/2014/chartex" xmlns:cx1="http://schemas.microsoft.com/office/drawing/2015/9/8/chartex" xmlns:cx2="http://schemas.microsoft.com/office/drawing/2015/10/21/chartex" xmlns:cx3="http://schemas.microsoft.com/office/drawing/2016/5/9/chartex" xmlns:cx4="http://schemas.microsoft.com/office/drawing/2016/5/10/chartex" xmlns:cx5="http://schemas.microsoft.com/office/drawing/2016/5/11/chartex" xmlns:w16se="http://schemas.microsoft.com/office/word/2015/wordml/symex">
+          <mc:Fallback xmlns:w16se="http://schemas.microsoft.com/office/word/2015/wordml/symex" xmlns:cx5="http://schemas.microsoft.com/office/drawing/2016/5/11/chartex" xmlns:cx4="http://schemas.microsoft.com/office/drawing/2016/5/10/chartex" xmlns:cx3="http://schemas.microsoft.com/office/drawing/2016/5/9/chartex" xmlns:cx2="http://schemas.microsoft.com/office/drawing/2015/10/21/chartex" xmlns:cx1="http://schemas.microsoft.com/office/drawing/2015/9/8/chartex" xmlns:cx="http://schemas.microsoft.com/office/drawing/2014/chartex">
             <w:pict>
               <v:rect w14:anchorId="25C57EB6" id="Rectangle 2" o:spid="_x0000_s1026" style="position:absolute;margin-left:-99.95pt;margin-top:11.95pt;width:453.6pt;height:450.25pt;z-index:-251657216;visibility:visible;mso-wrap-style:square;mso-width-percent:0;mso-height-percent:0;mso-wrap-distance-left:9pt;mso-wrap-distance-top:0;mso-wrap-distance-right:9pt;mso-wrap-distance-bottom:0;mso-position-horizontal:absolute;mso-position-horizontal-relative:text;mso-position-vertical:absolute;mso-position-vertical-relative:text;mso-width-percent:0;mso-height-percent:0;mso-width-relative:page;mso-height-relative:page;v-text-anchor:top" o:gfxdata="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" fillcolor="#0067ac" stroked="f"/>
             </w:pict>
@@ -22482,22 +22482,25 @@
     <w:p>
       <w:pPr>
         <w:pStyle w:val="Caption"/>
+        <w:rPr>
+          <w:b w:val="0"/>
+        </w:rPr>
       </w:pPr>
       <w:r>
         <w:t xml:space="preserve">Gambar </w:t>
       </w:r>
-      <w:fldSimple w:instr=" STYLEREF 1 \s ">
+      <w:fldSimple w:instr=" STYLEREF 2 \s ">
         <w:r>
           <w:rPr>
             <w:noProof/>
           </w:rPr>
-          <w:t>2</w:t>
+          <w:t>2.6</w:t>
         </w:r>
       </w:fldSimple>
       <w:r>
         <w:t>.</w:t>
       </w:r>
-      <w:fldSimple w:instr=" SEQ Gambar \* ARABIC \s 1 ">
+      <w:fldSimple w:instr=" SEQ Gambar \* ARABIC \s 2 ">
         <w:r>
           <w:rPr>
             <w:noProof/>
@@ -22528,6 +22531,7 @@
         <w:t xml:space="preserve"> NS-2</w:t>
       </w:r>
     </w:p>
+    <w:p/>
     <w:p>
       <w:pPr>
         <w:ind w:firstLine="567"/>
@@ -22739,11 +22743,25 @@
     <w:p>
       <w:pPr>
         <w:pStyle w:val="Caption"/>
+        <w:rPr>
+          <w:b w:val="0"/>
+        </w:rPr>
       </w:pPr>
       <w:r>
         <w:t xml:space="preserve">Gambar </w:t>
       </w:r>
-      <w:fldSimple w:instr=" STYLEREF 1 \s ">
+      <w:fldSimple w:instr=" STYLEREF 2 \s ">
+        <w:r>
+          <w:rPr>
+            <w:noProof/>
+          </w:rPr>
+          <w:t>2.6</w:t>
+        </w:r>
+      </w:fldSimple>
+      <w:r>
+        <w:t>.</w:t>
+      </w:r>
+      <w:fldSimple w:instr=" SEQ Gambar \* ARABIC \s 2 ">
         <w:r>
           <w:rPr>
             <w:noProof/>
@@ -22752,17 +22770,6 @@
         </w:r>
       </w:fldSimple>
       <w:r>
-        <w:t>.</w:t>
-      </w:r>
-      <w:fldSimple w:instr=" SEQ Gambar \* ARABIC \s 1 ">
-        <w:r>
-          <w:rPr>
-            <w:noProof/>
-          </w:rPr>
-          <w:t>2</w:t>
-        </w:r>
-      </w:fldSimple>
-      <w:r>
         <w:t xml:space="preserve"> </w:t>
       </w:r>
       <w:r>
@@ -22802,7 +22809,6 @@
         <w:jc w:val="both"/>
       </w:pPr>
       <w:r>
-        <w:lastRenderedPageBreak/>
         <w:t>Install NS-2 dengan menjalankan perintah ./install pada folder NS-2.</w:t>
       </w:r>
     </w:p>
@@ -23479,6 +23485,7 @@
               <w:jc w:val="both"/>
             </w:pPr>
             <w:r>
+              <w:lastRenderedPageBreak/>
               <w:t xml:space="preserve">RTS : </w:t>
             </w:r>
             <w:r>
@@ -23496,7 +23503,6 @@
               <w:jc w:val="both"/>
             </w:pPr>
             <w:r>
-              <w:lastRenderedPageBreak/>
               <w:t xml:space="preserve">CTS : </w:t>
             </w:r>
             <w:r>
@@ -24015,14 +24021,20 @@
         <w:rPr>
           <w:b w:val="0"/>
         </w:rPr>
-        <w:t xml:space="preserve"> Pada tugas akhir ini, penulis menggunakan OpenSSL untuk mengimplementasikan ECDSA yang digunakan sebagai algoritma </w:t>
+        <w:t xml:space="preserve"> Pada tugas akhir ini, penulis menggunakan OpenSSL untuk </w:t>
       </w:r>
       <w:r>
         <w:rPr>
           <w:b w:val="0"/>
-          <w:i/>
         </w:rPr>
         <w:lastRenderedPageBreak/>
+        <w:t xml:space="preserve">mengimplementasikan ECDSA yang digunakan sebagai algoritma </w:t>
+      </w:r>
+      <w:r>
+        <w:rPr>
+          <w:b w:val="0"/>
+          <w:i/>
+        </w:rPr>
         <w:t>digital signature</w:t>
       </w:r>
       <w:r>
@@ -24549,7 +24561,40 @@
         <w:t xml:space="preserve"> </w:t>
       </w:r>
       <w:r>
-        <w:t>dapat dilihat pada gambar</w:t>
+        <w:t>dapat dilihat pada</w:t>
+      </w:r>
+      <w:r>
+        <w:t xml:space="preserve"> gambar </w:t>
+      </w:r>
+      <w:r>
+        <w:fldChar w:fldCharType="begin"/>
+      </w:r>
+      <w:r>
+        <w:instrText xml:space="preserve"> REF _Ref483196039 \h </w:instrText>
+      </w:r>
+      <w:r>
+        <w:fldChar w:fldCharType="separate"/>
+      </w:r>
+      <w:r>
+        <w:rPr>
+          <w:noProof/>
+        </w:rPr>
+        <w:t>3</w:t>
+      </w:r>
+      <w:r>
+        <w:t>.</w:t>
+      </w:r>
+      <w:r>
+        <w:rPr>
+          <w:noProof/>
+        </w:rPr>
+        <w:t>1</w:t>
+      </w:r>
+      <w:r>
+        <w:fldChar w:fldCharType="end"/>
+      </w:r>
+      <w:r>
+        <w:t>.</w:t>
       </w:r>
     </w:p>
     <w:p>
@@ -24557,116 +24602,224 @@
         <w:ind w:firstLine="576"/>
         <w:jc w:val="both"/>
       </w:pPr>
-      <w:r>
-        <w:rPr>
-          <w:i/>
-        </w:rPr>
-        <w:t>Routing protocol</w:t>
-      </w:r>
-      <w:r>
-        <w:t xml:space="preserve"> AODV yang telah dimodifikasi tersebut kemudian disimulasikan menggunakan skenario dari SUMO.</w:t>
-      </w:r>
+    </w:p>
+    <w:p>
+      <w:pPr>
+        <w:keepNext/>
+        <w:jc w:val="both"/>
+      </w:pPr>
+      <w:r>
+        <w:rPr>
+          <w:noProof/>
+          <w:lang w:eastAsia="id-ID"/>
+        </w:rPr>
+        <w:lastRenderedPageBreak/>
+        <w:drawing>
+          <wp:inline distT="0" distB="0" distL="0" distR="0">
+            <wp:extent cx="3689909" cy="2914650"/>
+            <wp:effectExtent l="0" t="0" r="6350" b="0"/>
+            <wp:docPr id="3" name="Picture 3"/>
+            <wp:cNvGraphicFramePr>
+              <a:graphicFrameLocks xmlns:a="http://schemas.openxmlformats.org/drawingml/2006/main" noChangeAspect="1"/>
+            </wp:cNvGraphicFramePr>
+            <a:graphic xmlns:a="http://schemas.openxmlformats.org/drawingml/2006/main">
+              <a:graphicData uri="http://schemas.openxmlformats.org/drawingml/2006/picture">
+                <pic:pic xmlns:pic="http://schemas.openxmlformats.org/drawingml/2006/picture">
+                  <pic:nvPicPr>
+                    <pic:cNvPr id="3" name="Diagram rancangan simulasi.png"/>
+                    <pic:cNvPicPr/>
+                  </pic:nvPicPr>
+                  <pic:blipFill>
+                    <a:blip r:embed="rId34">
+                      <a:extLst>
+                        <a:ext uri="{28A0092B-C50C-407E-A947-70E740481C1C}">
+                          <a14:useLocalDpi xmlns:a14="http://schemas.microsoft.com/office/drawing/2010/main" val="0"/>
+                        </a:ext>
+                      </a:extLst>
+                    </a:blip>
+                    <a:stretch>
+                      <a:fillRect/>
+                    </a:stretch>
+                  </pic:blipFill>
+                  <pic:spPr>
+                    <a:xfrm>
+                      <a:off x="0" y="0"/>
+                      <a:ext cx="3741609" cy="2955488"/>
+                    </a:xfrm>
+                    <a:prstGeom prst="rect">
+                      <a:avLst/>
+                    </a:prstGeom>
+                  </pic:spPr>
+                </pic:pic>
+              </a:graphicData>
+            </a:graphic>
+          </wp:inline>
+        </w:drawing>
+      </w:r>
+    </w:p>
+    <w:p>
+      <w:pPr>
+        <w:pStyle w:val="Caption"/>
+      </w:pPr>
+      <w:bookmarkStart w:id="95" w:name="_Ref483196031"/>
+      <w:bookmarkStart w:id="96" w:name="_Ref483196039"/>
+      <w:r>
+        <w:t xml:space="preserve">Gambar </w:t>
+      </w:r>
+      <w:fldSimple w:instr=" STYLEREF 2 \s ">
+        <w:r>
+          <w:rPr>
+            <w:noProof/>
+          </w:rPr>
+          <w:t>3.1</w:t>
+        </w:r>
+      </w:fldSimple>
+      <w:r>
+        <w:t>.</w:t>
+      </w:r>
+      <w:fldSimple w:instr=" SEQ Gambar \* ARABIC \s 2 ">
+        <w:r>
+          <w:rPr>
+            <w:noProof/>
+          </w:rPr>
+          <w:t>1</w:t>
+        </w:r>
+      </w:fldSimple>
+      <w:bookmarkEnd w:id="96"/>
       <w:r>
         <w:t xml:space="preserve"> </w:t>
       </w:r>
-      <w:r>
-        <w:t>S</w:t>
-      </w:r>
-      <w:r>
-        <w:t>imulasi</w:t>
-      </w:r>
-      <w:r>
-        <w:t xml:space="preserve"> yang dilakukan</w:t>
-      </w:r>
-      <w:r>
-        <w:t xml:space="preserve"> akan menghasilkan </w:t>
-      </w:r>
-      <w:r>
-        <w:rPr>
-          <w:i/>
-        </w:rPr>
-        <w:t>trace file</w:t>
-      </w:r>
-      <w:r>
-        <w:t xml:space="preserve">, yang kemudian dianalisis menggunakan AWK untuk mendapatkan </w:t>
-      </w:r>
-      <w:r>
-        <w:rPr>
-          <w:i/>
-        </w:rPr>
-        <w:t>packet delivery ratio</w:t>
-      </w:r>
-      <w:r>
-        <w:t xml:space="preserve">, </w:t>
-      </w:r>
-      <w:r>
-        <w:rPr>
-          <w:i/>
-        </w:rPr>
-        <w:t>average end to end delay</w:t>
-      </w:r>
-      <w:r>
-        <w:t xml:space="preserve">, dan </w:t>
-      </w:r>
-      <w:r>
-        <w:rPr>
-          <w:i/>
-        </w:rPr>
-        <w:t>routing overhead.</w:t>
-      </w:r>
-      <w:r>
-        <w:rPr>
-          <w:i/>
-        </w:rPr>
-        <w:t xml:space="preserve"> </w:t>
-      </w:r>
-      <w:r>
-        <w:t xml:space="preserve">Analisis tersebut dapat mengukur performa </w:t>
-      </w:r>
-      <w:r>
-        <w:rPr>
-          <w:i/>
-        </w:rPr>
-        <w:t>routing protocol</w:t>
-      </w:r>
-      <w:r>
-        <w:t xml:space="preserve"> AODV yang telah dimodifikasi dibandingkan dengan </w:t>
-      </w:r>
-      <w:r>
-        <w:rPr>
-          <w:i/>
-        </w:rPr>
-        <w:t>routing protocol</w:t>
-      </w:r>
-      <w:r>
-        <w:t xml:space="preserve"> AODV sebelum dimodifikasi.</w:t>
-      </w:r>
-    </w:p>
-    <w:p>
-      <w:pPr>
-        <w:rPr>
-          <w:lang w:val="en-US"/>
-        </w:rPr>
-      </w:pPr>
-    </w:p>
-    <w:p>
-      <w:pPr>
-        <w:pStyle w:val="Heading2"/>
-      </w:pPr>
-      <w:r>
-        <w:t>Perancangan Skenario Mobilitas</w:t>
-      </w:r>
-    </w:p>
-    <w:p>
-      <w:pPr>
-        <w:ind w:left="576"/>
-      </w:pPr>
+      <w:bookmarkStart w:id="97" w:name="_Ref483196086"/>
+      <w:r>
+        <w:rPr>
+          <w:b w:val="0"/>
+        </w:rPr>
+        <w:t>Diagram rancangan simulasi</w:t>
+      </w:r>
+      <w:bookmarkEnd w:id="95"/>
+      <w:bookmarkEnd w:id="97"/>
     </w:p>
     <w:p>
       <w:pPr>
         <w:ind w:firstLine="576"/>
         <w:jc w:val="both"/>
       </w:pPr>
+    </w:p>
+    <w:p>
+      <w:pPr>
+        <w:ind w:firstLine="576"/>
+        <w:jc w:val="both"/>
+      </w:pPr>
+      <w:r>
+        <w:rPr>
+          <w:i/>
+        </w:rPr>
+        <w:t>Routing protocol</w:t>
+      </w:r>
+      <w:r>
+        <w:t xml:space="preserve"> AODV yang telah dimodifikasi tersebut kemudian disimulasikan menggunakan skenario dari SUMO.</w:t>
+      </w:r>
+      <w:r>
+        <w:t xml:space="preserve"> </w:t>
+      </w:r>
+      <w:r>
+        <w:t>S</w:t>
+      </w:r>
+      <w:r>
+        <w:t>imulasi</w:t>
+      </w:r>
+      <w:r>
+        <w:t xml:space="preserve"> yang dilakukan</w:t>
+      </w:r>
+      <w:r>
+        <w:t xml:space="preserve"> akan menghasilkan </w:t>
+      </w:r>
+      <w:r>
+        <w:rPr>
+          <w:i/>
+        </w:rPr>
+        <w:t>trace file</w:t>
+      </w:r>
+      <w:r>
+        <w:t xml:space="preserve">, yang kemudian dianalisis menggunakan AWK untuk mendapatkan </w:t>
+      </w:r>
+      <w:r>
+        <w:rPr>
+          <w:i/>
+        </w:rPr>
+        <w:t>packet delivery ratio</w:t>
+      </w:r>
+      <w:r>
+        <w:t xml:space="preserve">, </w:t>
+      </w:r>
+      <w:r>
+        <w:rPr>
+          <w:i/>
+        </w:rPr>
+        <w:t>average end to end delay</w:t>
+      </w:r>
+      <w:r>
+        <w:t xml:space="preserve">, dan </w:t>
+      </w:r>
+      <w:r>
+        <w:rPr>
+          <w:i/>
+        </w:rPr>
+        <w:t>routing overhead.</w:t>
+      </w:r>
+      <w:r>
+        <w:rPr>
+          <w:i/>
+        </w:rPr>
+        <w:t xml:space="preserve"> </w:t>
+      </w:r>
+      <w:r>
+        <w:t xml:space="preserve">Analisis tersebut dapat mengukur performa </w:t>
+      </w:r>
+      <w:r>
+        <w:rPr>
+          <w:i/>
+        </w:rPr>
+        <w:t>routing protocol</w:t>
+      </w:r>
+      <w:r>
+        <w:t xml:space="preserve"> AODV yang telah dimodifikasi dibandingkan dengan </w:t>
+      </w:r>
+      <w:r>
+        <w:rPr>
+          <w:i/>
+        </w:rPr>
+        <w:t>routing protocol</w:t>
+      </w:r>
+      <w:r>
+        <w:t xml:space="preserve"> AODV sebelum dimodifikasi.</w:t>
+      </w:r>
+    </w:p>
+    <w:p>
+      <w:pPr>
+        <w:rPr>
+          <w:lang w:val="en-US"/>
+        </w:rPr>
+      </w:pPr>
+    </w:p>
+    <w:p>
+      <w:pPr>
+        <w:pStyle w:val="Heading2"/>
+      </w:pPr>
+      <w:r>
+        <w:t>Perancangan Skenario Mobilitas</w:t>
+      </w:r>
+    </w:p>
+    <w:p>
+      <w:pPr>
+        <w:ind w:left="576"/>
+      </w:pPr>
+    </w:p>
+    <w:p>
+      <w:pPr>
+        <w:ind w:firstLine="576"/>
+        <w:jc w:val="both"/>
+      </w:pPr>
       <w:r>
         <w:t xml:space="preserve">Perancangan skenario </w:t>
       </w:r>
@@ -24719,7 +24872,11 @@
         <w:t>.</w:t>
       </w:r>
       <w:r>
-        <w:t xml:space="preserve"> Dalam Tugas Akhir ini, terdapat dua macam area simulasi yang akan digunakan. Diantaranya adalah peta </w:t>
+        <w:t xml:space="preserve"> Dalam Tugas Akhir ini, terdapat dua macam area simulasi yang akan digunakan. </w:t>
+      </w:r>
+      <w:r>
+        <w:lastRenderedPageBreak/>
+        <w:t xml:space="preserve">Diantaranya adalah peta </w:t>
       </w:r>
       <w:r>
         <w:rPr>
@@ -24758,11 +24915,7 @@
         <w:t>sebagai</w:t>
       </w:r>
       <w:r>
-        <w:t xml:space="preserve"> contoh jalan </w:t>
-      </w:r>
-      <w:r>
-        <w:lastRenderedPageBreak/>
-        <w:t xml:space="preserve">berpotongan yang sederhana. Peta </w:t>
+        <w:t xml:space="preserve"> contoh jalan berpotongan yang sederhana. Peta </w:t>
       </w:r>
       <w:r>
         <w:rPr>
@@ -25040,7 +25193,11 @@
         <w:t>node</w:t>
       </w:r>
       <w:r>
-        <w:t xml:space="preserve"> yang telah di</w:t>
+        <w:t xml:space="preserve"> yang telah </w:t>
+      </w:r>
+      <w:r>
+        <w:lastRenderedPageBreak/>
+        <w:t>di</w:t>
       </w:r>
       <w:r>
         <w:rPr>
@@ -25058,11 +25215,7 @@
         <w:t>file</w:t>
       </w:r>
       <w:r>
-        <w:t xml:space="preserve"> dengan ekstensi .xml. Selanjutnya, untuk dapat menerapkannya pada NS-2 file skenario </w:t>
-      </w:r>
-      <w:r>
-        <w:lastRenderedPageBreak/>
-        <w:t xml:space="preserve">mobilitas </w:t>
+        <w:t xml:space="preserve"> dengan ekstensi .xml. Selanjutnya, untuk dapat menerapkannya pada NS-2 file skenario mobilitas </w:t>
       </w:r>
       <w:r>
         <w:rPr>
@@ -25097,6 +25250,107 @@
       <w:r>
         <w:t xml:space="preserve"> dapat dilihat pada gambar</w:t>
       </w:r>
+    </w:p>
+    <w:p/>
+    <w:p>
+      <w:pPr>
+        <w:keepNext/>
+      </w:pPr>
+      <w:r>
+        <w:rPr>
+          <w:noProof/>
+          <w:lang w:eastAsia="id-ID"/>
+        </w:rPr>
+        <w:drawing>
+          <wp:inline distT="0" distB="0" distL="0" distR="0">
+            <wp:extent cx="3708400" cy="3418205"/>
+            <wp:effectExtent l="0" t="0" r="6350" b="0"/>
+            <wp:docPr id="5" name="Picture 5"/>
+            <wp:cNvGraphicFramePr>
+              <a:graphicFrameLocks xmlns:a="http://schemas.openxmlformats.org/drawingml/2006/main" noChangeAspect="1"/>
+            </wp:cNvGraphicFramePr>
+            <a:graphic xmlns:a="http://schemas.openxmlformats.org/drawingml/2006/main">
+              <a:graphicData uri="http://schemas.openxmlformats.org/drawingml/2006/picture">
+                <pic:pic xmlns:pic="http://schemas.openxmlformats.org/drawingml/2006/picture">
+                  <pic:nvPicPr>
+                    <pic:cNvPr id="5" name="Alur pembuatan skenario mobilitas grid.png"/>
+                    <pic:cNvPicPr/>
+                  </pic:nvPicPr>
+                  <pic:blipFill>
+                    <a:blip r:embed="rId35">
+                      <a:extLst>
+                        <a:ext uri="{28A0092B-C50C-407E-A947-70E740481C1C}">
+                          <a14:useLocalDpi xmlns:a14="http://schemas.microsoft.com/office/drawing/2010/main" val="0"/>
+                        </a:ext>
+                      </a:extLst>
+                    </a:blip>
+                    <a:stretch>
+                      <a:fillRect/>
+                    </a:stretch>
+                  </pic:blipFill>
+                  <pic:spPr>
+                    <a:xfrm>
+                      <a:off x="0" y="0"/>
+                      <a:ext cx="3708400" cy="3418205"/>
+                    </a:xfrm>
+                    <a:prstGeom prst="rect">
+                      <a:avLst/>
+                    </a:prstGeom>
+                  </pic:spPr>
+                </pic:pic>
+              </a:graphicData>
+            </a:graphic>
+          </wp:inline>
+        </w:drawing>
+      </w:r>
+    </w:p>
+    <w:p>
+      <w:pPr>
+        <w:pStyle w:val="Caption"/>
+        <w:rPr>
+          <w:b w:val="0"/>
+        </w:rPr>
+      </w:pPr>
+      <w:r>
+        <w:t xml:space="preserve">Gambar </w:t>
+      </w:r>
+      <w:fldSimple w:instr=" STYLEREF 2 \s ">
+        <w:r>
+          <w:rPr>
+            <w:noProof/>
+          </w:rPr>
+          <w:t>3.2</w:t>
+        </w:r>
+      </w:fldSimple>
+      <w:r>
+        <w:t>.</w:t>
+      </w:r>
+      <w:fldSimple w:instr=" SEQ Gambar \* ARABIC \s 2 ">
+        <w:r>
+          <w:rPr>
+            <w:noProof/>
+          </w:rPr>
+          <w:t>1</w:t>
+        </w:r>
+      </w:fldSimple>
+      <w:r>
+        <w:t xml:space="preserve"> </w:t>
+      </w:r>
+      <w:r>
+        <w:rPr>
+          <w:b w:val="0"/>
+        </w:rPr>
+        <w:t xml:space="preserve">Alur pembuatan skenario mobilitas </w:t>
+      </w:r>
+      <w:r>
+        <w:rPr>
+          <w:b w:val="0"/>
+          <w:i/>
+        </w:rPr>
+        <w:t>grid</w:t>
+      </w:r>
+      <w:bookmarkStart w:id="98" w:name="_GoBack"/>
+      <w:bookmarkEnd w:id="98"/>
     </w:p>
     <w:p/>
     <w:p>
@@ -25166,16 +25420,7 @@
           <w:bCs/>
           <w:szCs w:val="26"/>
         </w:rPr>
-        <w:t xml:space="preserve">memilih area yang akan dijadikan simulasi. Pada Tugas Akhir ini, penulis menggunakan peta dari OpenStreetMap untuk mengambil area yang dijadikan model simulasi. Setelah memilih area, unduh dengan menggunakan fitur </w:t>
-      </w:r>
-      <w:r>
-        <w:rPr>
-          <w:rFonts w:eastAsia="Times New Roman"/>
-          <w:bCs/>
-          <w:i/>
-          <w:szCs w:val="26"/>
-        </w:rPr>
-        <w:t>export</w:t>
+        <w:t xml:space="preserve">memilih area yang akan dijadikan simulasi. Pada Tugas Akhir ini, penulis menggunakan peta dari OpenStreetMap untuk mengambil area yang dijadikan model simulasi. Setelah memilih area, unduh </w:t>
       </w:r>
       <w:r>
         <w:rPr>
@@ -25183,6 +25428,24 @@
           <w:bCs/>
           <w:szCs w:val="26"/>
         </w:rPr>
+        <w:lastRenderedPageBreak/>
+        <w:t xml:space="preserve">dengan menggunakan fitur </w:t>
+      </w:r>
+      <w:r>
+        <w:rPr>
+          <w:rFonts w:eastAsia="Times New Roman"/>
+          <w:bCs/>
+          <w:i/>
+          <w:szCs w:val="26"/>
+        </w:rPr>
+        <w:t>export</w:t>
+      </w:r>
+      <w:r>
+        <w:rPr>
+          <w:rFonts w:eastAsia="Times New Roman"/>
+          <w:bCs/>
+          <w:szCs w:val="26"/>
+        </w:rPr>
         <w:t xml:space="preserve"> dari OpenStreetMap. Peta hasil export dari OpenStreetMap ini memiliki ekstensi .osm.</w:t>
       </w:r>
     </w:p>
@@ -25407,11 +25670,7 @@
         <w:t>node</w:t>
       </w:r>
       <w:r>
-        <w:t xml:space="preserve"> </w:t>
-      </w:r>
-      <w:r>
-        <w:lastRenderedPageBreak/>
-        <w:t xml:space="preserve">yang akan menjadi </w:t>
+        <w:t xml:space="preserve"> yang akan menjadi </w:t>
       </w:r>
       <w:r>
         <w:rPr>
@@ -25579,7 +25838,14 @@
         <w:rPr>
           <w:i/>
         </w:rPr>
-        <w:t>Wormhole attacker</w:t>
+        <w:t xml:space="preserve">Wormhole </w:t>
+      </w:r>
+      <w:r>
+        <w:rPr>
+          <w:i/>
+        </w:rPr>
+        <w:lastRenderedPageBreak/>
+        <w:t>attacker</w:t>
       </w:r>
       <w:r>
         <w:t xml:space="preserve">. Jika </w:t>
@@ -25817,7 +26083,6 @@
         </w:rPr>
       </w:pPr>
       <w:r>
-        <w:lastRenderedPageBreak/>
         <w:t>Rata-rata</w:t>
       </w:r>
       <w:r>
@@ -25966,6 +26231,7 @@
         <w:rPr>
           <w:i/>
         </w:rPr>
+        <w:lastRenderedPageBreak/>
         <w:t>Routing Overhead</w:t>
       </w:r>
       <w:r>
@@ -26060,14 +26326,14 @@
       <w:pPr>
         <w:pStyle w:val="Heading2"/>
       </w:pPr>
-      <w:bookmarkStart w:id="95" w:name="_Toc470245321"/>
+      <w:bookmarkStart w:id="99" w:name="_Toc470245321"/>
       <w:r>
         <w:rPr>
           <w:lang w:val="en-US"/>
         </w:rPr>
         <w:t xml:space="preserve">Perancangan </w:t>
       </w:r>
-      <w:bookmarkEnd w:id="95"/>
+      <w:bookmarkEnd w:id="99"/>
       <w:r>
         <w:t>Modifikasi</w:t>
       </w:r>
@@ -26086,8 +26352,8 @@
       <w:r>
         <w:t xml:space="preserve"> AODV</w:t>
       </w:r>
-      <w:bookmarkStart w:id="96" w:name="_Toc371761019"/>
-      <w:bookmarkStart w:id="97" w:name="_Toc371761162"/>
+      <w:bookmarkStart w:id="100" w:name="_Toc371761019"/>
+      <w:bookmarkStart w:id="101" w:name="_Toc371761162"/>
     </w:p>
     <w:p/>
     <w:p>
@@ -26347,7 +26613,7 @@
         <w:pStyle w:val="Heading1"/>
         <w:ind w:hanging="567"/>
       </w:pPr>
-      <w:bookmarkStart w:id="98" w:name="_Toc470245322"/>
+      <w:bookmarkStart w:id="102" w:name="_Toc470245322"/>
       <w:r>
         <w:lastRenderedPageBreak/>
         <w:t>BAB IV</w:t>
@@ -26355,14 +26621,14 @@
       <w:r>
         <w:br/>
       </w:r>
-      <w:bookmarkStart w:id="99" w:name="_Toc377600099"/>
+      <w:bookmarkStart w:id="103" w:name="_Toc377600099"/>
       <w:r>
         <w:t>IMPLEMENTASI</w:t>
       </w:r>
-      <w:bookmarkEnd w:id="96"/>
-      <w:bookmarkEnd w:id="97"/>
-      <w:bookmarkEnd w:id="98"/>
-      <w:bookmarkEnd w:id="99"/>
+      <w:bookmarkEnd w:id="100"/>
+      <w:bookmarkEnd w:id="101"/>
+      <w:bookmarkEnd w:id="102"/>
+      <w:bookmarkEnd w:id="103"/>
     </w:p>
     <w:p>
       <w:pPr>
@@ -27254,11 +27520,11 @@
       <w:pPr>
         <w:pStyle w:val="Heading2"/>
       </w:pPr>
-      <w:bookmarkStart w:id="100" w:name="_Toc470245324"/>
+      <w:bookmarkStart w:id="104" w:name="_Toc470245324"/>
       <w:r>
         <w:t>Implementasi</w:t>
       </w:r>
-      <w:bookmarkEnd w:id="100"/>
+      <w:bookmarkEnd w:id="104"/>
       <w:r>
         <w:t xml:space="preserve"> Modifikasi pada </w:t>
       </w:r>
@@ -30741,17 +31007,7 @@
           <w:szCs w:val="18"/>
           <w:shd w:val="clear" w:color="auto" w:fill="FFFFFF"/>
         </w:rPr>
-        <w:t>bool</w:t>
-      </w:r>
-      <w:r>
-        <w:rPr>
-          <w:rFonts w:ascii="Consolas" w:hAnsi="Consolas" w:cs="Consolas"/>
-          <w:color w:val="A71D5D"/>
-          <w:sz w:val="18"/>
-          <w:szCs w:val="18"/>
-          <w:shd w:val="clear" w:color="auto" w:fill="FFFFFF"/>
-        </w:rPr>
-        <w:t xml:space="preserve"> </w:t>
+        <w:t xml:space="preserve">bool </w:t>
       </w:r>
       <w:r>
         <w:rPr>
@@ -31104,8 +31360,6 @@
         </w:rPr>
         <w:t>dengan menambahkan kode seperti yang ditunjukkan pada gambar</w:t>
       </w:r>
-      <w:bookmarkStart w:id="101" w:name="_GoBack"/>
-      <w:bookmarkEnd w:id="101"/>
     </w:p>
     <w:p/>
     <w:p>
@@ -31679,7 +31933,7 @@
         <w:pStyle w:val="Heading1"/>
         <w:ind w:hanging="567"/>
       </w:pPr>
-      <w:bookmarkStart w:id="102" w:name="_Toc470245343"/>
+      <w:bookmarkStart w:id="105" w:name="_Toc470245343"/>
       <w:r>
         <w:t>BAB V</w:t>
       </w:r>
@@ -31687,7 +31941,7 @@
         <w:br/>
         <w:t>HASIL UJI COBA DAN EVALUASI</w:t>
       </w:r>
-      <w:bookmarkEnd w:id="102"/>
+      <w:bookmarkEnd w:id="105"/>
     </w:p>
     <w:p>
       <w:pPr>
@@ -31735,11 +31989,11 @@
         <w:pStyle w:val="Heading2"/>
         <w:ind w:left="567"/>
       </w:pPr>
-      <w:bookmarkStart w:id="103" w:name="_Toc470245344"/>
+      <w:bookmarkStart w:id="106" w:name="_Toc470245344"/>
       <w:r>
         <w:t xml:space="preserve">Lingkungan </w:t>
       </w:r>
-      <w:bookmarkEnd w:id="103"/>
+      <w:bookmarkEnd w:id="106"/>
       <w:r>
         <w:t>Uji Coba</w:t>
       </w:r>
@@ -31930,7 +32184,7 @@
         <w:pStyle w:val="Heading1"/>
         <w:ind w:hanging="709"/>
       </w:pPr>
-      <w:bookmarkStart w:id="104" w:name="_Toc470245364"/>
+      <w:bookmarkStart w:id="107" w:name="_Toc470245364"/>
       <w:r>
         <w:lastRenderedPageBreak/>
         <w:t>BAB VI</w:t>
@@ -31939,7 +32193,7 @@
         <w:br/>
         <w:t>KESIMPULAN DAN SARAN</w:t>
       </w:r>
-      <w:bookmarkEnd w:id="104"/>
+      <w:bookmarkEnd w:id="107"/>
     </w:p>
     <w:p>
       <w:pPr>
@@ -31987,13 +32241,13 @@
         <w:pStyle w:val="Heading2"/>
         <w:ind w:left="567" w:hanging="567"/>
       </w:pPr>
-      <w:bookmarkStart w:id="105" w:name="_Toc452577990"/>
-      <w:bookmarkStart w:id="106" w:name="_Toc470245365"/>
+      <w:bookmarkStart w:id="108" w:name="_Toc452577990"/>
+      <w:bookmarkStart w:id="109" w:name="_Toc470245365"/>
       <w:r>
         <w:t>Kesimpulan</w:t>
       </w:r>
-      <w:bookmarkEnd w:id="105"/>
-      <w:bookmarkEnd w:id="106"/>
+      <w:bookmarkEnd w:id="108"/>
+      <w:bookmarkEnd w:id="109"/>
     </w:p>
     <w:p/>
     <w:p>
@@ -32015,13 +32269,13 @@
       <w:pPr>
         <w:pStyle w:val="Heading2"/>
       </w:pPr>
-      <w:bookmarkStart w:id="107" w:name="_Toc452577991"/>
-      <w:bookmarkStart w:id="108" w:name="_Toc470245366"/>
+      <w:bookmarkStart w:id="110" w:name="_Toc452577991"/>
+      <w:bookmarkStart w:id="111" w:name="_Toc470245366"/>
       <w:r>
         <w:t>Saran</w:t>
       </w:r>
-      <w:bookmarkEnd w:id="107"/>
-      <w:bookmarkEnd w:id="108"/>
+      <w:bookmarkEnd w:id="110"/>
+      <w:bookmarkEnd w:id="111"/>
     </w:p>
     <w:p/>
     <w:p>
@@ -32059,12 +32313,12 @@
       <w:pPr>
         <w:pStyle w:val="Heading1"/>
       </w:pPr>
-      <w:bookmarkStart w:id="109" w:name="_Toc470245367"/>
+      <w:bookmarkStart w:id="112" w:name="_Toc470245367"/>
       <w:r>
         <w:lastRenderedPageBreak/>
         <w:t>DAFTAR PUSTAKA</w:t>
       </w:r>
-      <w:bookmarkEnd w:id="109"/>
+      <w:bookmarkEnd w:id="112"/>
     </w:p>
     <w:p/>
     <w:p>
@@ -32248,7 +32502,7 @@
           <w:lang w:val="en-US"/>
         </w:rPr>
       </w:pPr>
-      <w:bookmarkStart w:id="110" w:name="_Toc470245368"/>
+      <w:bookmarkStart w:id="113" w:name="_Toc470245368"/>
       <w:r>
         <w:rPr>
           <w:lang w:val="en-US"/>
@@ -32256,7 +32510,7 @@
         <w:lastRenderedPageBreak/>
         <w:t>LAMPIRAN</w:t>
       </w:r>
-      <w:bookmarkEnd w:id="110"/>
+      <w:bookmarkEnd w:id="113"/>
     </w:p>
     <w:p>
       <w:pPr>
@@ -32272,14 +32526,14 @@
           <w:lang w:val="en-US"/>
         </w:rPr>
       </w:pPr>
-      <w:bookmarkStart w:id="111" w:name="_Toc470245369"/>
+      <w:bookmarkStart w:id="114" w:name="_Toc470245369"/>
       <w:r>
         <w:rPr>
           <w:lang w:val="en-US"/>
         </w:rPr>
         <w:t>Kumpulan Kode Sumber</w:t>
       </w:r>
-      <w:bookmarkEnd w:id="111"/>
+      <w:bookmarkEnd w:id="114"/>
     </w:p>
     <w:p>
       <w:pPr>
@@ -42863,12 +43117,12 @@
       <w:pPr>
         <w:pStyle w:val="Heading1"/>
       </w:pPr>
-      <w:bookmarkStart w:id="112" w:name="_Toc470245370"/>
+      <w:bookmarkStart w:id="115" w:name="_Toc470245370"/>
       <w:r>
         <w:lastRenderedPageBreak/>
         <w:t>BIODATA PENULIS</w:t>
       </w:r>
-      <w:bookmarkEnd w:id="112"/>
+      <w:bookmarkEnd w:id="115"/>
     </w:p>
     <w:p>
       <w:pPr>
@@ -42917,7 +43171,7 @@
                     <pic:cNvPicPr/>
                   </pic:nvPicPr>
                   <pic:blipFill>
-                    <a:blip r:embed="rId34" cstate="print">
+                    <a:blip r:embed="rId36" cstate="print">
                       <a:extLst>
                         <a:ext uri="{28A0092B-C50C-407E-A947-70E740481C1C}">
                           <a14:useLocalDpi xmlns:a14="http://schemas.microsoft.com/office/drawing/2010/main" val="0"/>
@@ -43012,8 +43266,8 @@
       <w:r>
         <w:t xml:space="preserve">. </w:t>
       </w:r>
-      <w:bookmarkStart w:id="113" w:name="_Toc452755899"/>
-      <w:bookmarkEnd w:id="113"/>
+      <w:bookmarkStart w:id="116" w:name="_Toc452755899"/>
+      <w:bookmarkEnd w:id="116"/>
       <w:r>
         <w:t>Penulis menempuh pendidikan formal dimulai dari TK</w:t>
       </w:r>
@@ -43188,7 +43442,7 @@
       <w:r>
         <w:t xml:space="preserve">. Penulis dapat dihubungi melalui email: </w:t>
       </w:r>
-      <w:hyperlink r:id="rId35" w:history="1">
+      <w:hyperlink r:id="rId37" w:history="1">
         <w:r>
           <w:rPr>
             <w:rStyle w:val="Hyperlink"/>
@@ -43312,7 +43566,7 @@
           <w:rPr>
             <w:noProof/>
           </w:rPr>
-          <w:t>36</w:t>
+          <w:t>23</w:t>
         </w:r>
         <w:r>
           <w:rPr>
@@ -43504,7 +43758,7 @@
           <w:rPr>
             <w:noProof/>
           </w:rPr>
-          <w:t>xx</w:t>
+          <w:t>xvi</w:t>
         </w:r>
         <w:r>
           <w:rPr>
@@ -43544,7 +43798,7 @@
       <w:rPr>
         <w:noProof/>
       </w:rPr>
-      <w:t>xxi</w:t>
+      <w:t>xvii</w:t>
     </w:r>
     <w:r>
       <w:rPr>
@@ -43681,7 +43935,7 @@
           <w:rPr>
             <w:noProof/>
           </w:rPr>
-          <w:t>30</w:t>
+          <w:t>18</w:t>
         </w:r>
         <w:r>
           <w:rPr>
@@ -43734,7 +43988,7 @@
           <w:rPr>
             <w:noProof/>
           </w:rPr>
-          <w:t>29</w:t>
+          <w:t>19</w:t>
         </w:r>
         <w:r>
           <w:rPr>
@@ -48162,7 +48416,7 @@
 </file>
 
 <file path=customXml/itemProps1.xml><?xml version="1.0" encoding="utf-8"?>
-<ds:datastoreItem xmlns:ds="http://schemas.openxmlformats.org/officeDocument/2006/customXml" ds:itemID="{19D33D60-9F1A-470E-B533-C06DD6B47975}">
+<ds:datastoreItem xmlns:ds="http://schemas.openxmlformats.org/officeDocument/2006/customXml" ds:itemID="{3204A2A5-EB9F-4F08-85D3-5976ACDBECF2}">
   <ds:schemaRefs>
     <ds:schemaRef ds:uri="http://schemas.openxmlformats.org/officeDocument/2006/bibliography"/>
   </ds:schemaRefs>

</xml_diff>